<commit_message>
Add EDA notebook for Greek Ancient text the Iliad and supporting py components
</commit_message>
<xml_diff>
--- a/Reports/Project_Proposal.docx
+++ b/Reports/Project_Proposal.docx
@@ -1,6 +1,6 @@
 
 <file path=word/document.xml><?xml version="1.0" encoding="utf-8"?>
-<w:document xmlns:wpc="http://schemas.microsoft.com/office/word/2010/wordprocessingCanvas" xmlns:cx="http://schemas.microsoft.com/office/drawing/2014/chartex" xmlns:cx1="http://schemas.microsoft.com/office/drawing/2015/9/8/chartex" xmlns:cx2="http://schemas.microsoft.com/office/drawing/2015/10/21/chartex" xmlns:cx3="http://schemas.microsoft.com/office/drawing/2016/5/9/chartex" xmlns:cx4="http://schemas.microsoft.com/office/drawing/2016/5/10/chartex" xmlns:cx5="http://schemas.microsoft.com/office/drawing/2016/5/11/chartex" xmlns:cx6="http://schemas.microsoft.com/office/drawing/2016/5/12/chartex" xmlns:cx7="http://schemas.microsoft.com/office/drawing/2016/5/13/chartex" xmlns:cx8="http://schemas.microsoft.com/office/drawing/2016/5/14/chartex" xmlns:mc="http://schemas.openxmlformats.org/markup-compatibility/2006" xmlns:aink="http://schemas.microsoft.com/office/drawing/2016/ink" xmlns:am3d="http://schemas.microsoft.com/office/drawing/2017/model3d" xmlns:o="urn:schemas-microsoft-com:office:office" xmlns:r="http://schemas.openxmlformats.org/officeDocument/2006/relationships" xmlns:m="http://schemas.openxmlformats.org/officeDocument/2006/math" xmlns:v="urn:schemas-microsoft-com:vml" xmlns:wp14="http://schemas.microsoft.com/office/word/2010/wordprocessingDrawing" xmlns:wp="http://schemas.openxmlformats.org/drawingml/2006/wordprocessingDrawing" xmlns:w10="urn:schemas-microsoft-com:office:word" xmlns:w="http://schemas.openxmlformats.org/wordprocessingml/2006/main" xmlns:w14="http://schemas.microsoft.com/office/word/2010/wordml" xmlns:w15="http://schemas.microsoft.com/office/word/2012/wordml" xmlns:w16cex="http://schemas.microsoft.com/office/word/2018/wordml/cex" xmlns:w16cid="http://schemas.microsoft.com/office/word/2016/wordml/cid" xmlns:w16="http://schemas.microsoft.com/office/word/2018/wordml" xmlns:w16sdtdh="http://schemas.microsoft.com/office/word/2020/wordml/sdtdatahash" xmlns:w16se="http://schemas.microsoft.com/office/word/2015/wordml/symex" xmlns:wpg="http://schemas.microsoft.com/office/word/2010/wordprocessingGroup" xmlns:wpi="http://schemas.microsoft.com/office/word/2010/wordprocessingInk" xmlns:wne="http://schemas.microsoft.com/office/word/2006/wordml" xmlns:wps="http://schemas.microsoft.com/office/word/2010/wordprocessingShape" mc:Ignorable="w14 w15 w16se w16cid w16 w16cex w16sdtdh wp14">
+<w:document xmlns:wpc="http://schemas.microsoft.com/office/word/2010/wordprocessingCanvas" xmlns:cx="http://schemas.microsoft.com/office/drawing/2014/chartex" xmlns:cx1="http://schemas.microsoft.com/office/drawing/2015/9/8/chartex" xmlns:cx2="http://schemas.microsoft.com/office/drawing/2015/10/21/chartex" xmlns:cx3="http://schemas.microsoft.com/office/drawing/2016/5/9/chartex" xmlns:cx4="http://schemas.microsoft.com/office/drawing/2016/5/10/chartex" xmlns:cx5="http://schemas.microsoft.com/office/drawing/2016/5/11/chartex" xmlns:cx6="http://schemas.microsoft.com/office/drawing/2016/5/12/chartex" xmlns:cx7="http://schemas.microsoft.com/office/drawing/2016/5/13/chartex" xmlns:cx8="http://schemas.microsoft.com/office/drawing/2016/5/14/chartex" xmlns:mc="http://schemas.openxmlformats.org/markup-compatibility/2006" xmlns:aink="http://schemas.microsoft.com/office/drawing/2016/ink" xmlns:am3d="http://schemas.microsoft.com/office/drawing/2017/model3d" xmlns:o="urn:schemas-microsoft-com:office:office" xmlns:oel="http://schemas.microsoft.com/office/2019/extlst" xmlns:r="http://schemas.openxmlformats.org/officeDocument/2006/relationships" xmlns:m="http://schemas.openxmlformats.org/officeDocument/2006/math" xmlns:v="urn:schemas-microsoft-com:vml" xmlns:wp14="http://schemas.microsoft.com/office/word/2010/wordprocessingDrawing" xmlns:wp="http://schemas.openxmlformats.org/drawingml/2006/wordprocessingDrawing" xmlns:w10="urn:schemas-microsoft-com:office:word" xmlns:w="http://schemas.openxmlformats.org/wordprocessingml/2006/main" xmlns:w14="http://schemas.microsoft.com/office/word/2010/wordml" xmlns:w15="http://schemas.microsoft.com/office/word/2012/wordml" xmlns:w16cex="http://schemas.microsoft.com/office/word/2018/wordml/cex" xmlns:w16cid="http://schemas.microsoft.com/office/word/2016/wordml/cid" xmlns:w16="http://schemas.microsoft.com/office/word/2018/wordml" xmlns:w16du="http://schemas.microsoft.com/office/word/2023/wordml/word16du" xmlns:w16sdtdh="http://schemas.microsoft.com/office/word/2020/wordml/sdtdatahash" xmlns:w16se="http://schemas.microsoft.com/office/word/2015/wordml/symex" xmlns:wpg="http://schemas.microsoft.com/office/word/2010/wordprocessingGroup" xmlns:wpi="http://schemas.microsoft.com/office/word/2010/wordprocessingInk" xmlns:wne="http://schemas.microsoft.com/office/word/2006/wordml" xmlns:wps="http://schemas.microsoft.com/office/word/2010/wordprocessingShape" mc:Ignorable="w14 w15 w16se w16cid w16 w16cex w16sdtdh wp14">
   <w:body>
     <w:p>
       <w:pPr>
@@ -21,85 +21,528 @@
         </w:rPr>
         <w:t>Indo-European Language Family Analysis</w:t>
       </w:r>
+      <w:r>
+        <w:rPr>
+          <w:rFonts w:ascii="Times New Roman" w:hAnsi="Times New Roman" w:cs="Times New Roman"/>
+          <w:sz w:val="32"/>
+          <w:szCs w:val="32"/>
+          <w:u w:val="single"/>
+        </w:rPr>
+        <w:t xml:space="preserve"> Using NLP Techniques</w:t>
+      </w:r>
     </w:p>
     <w:p>
       <w:pPr>
-        <w:jc w:val="center"/>
-        <w:rPr>
-          <w:rFonts w:ascii="Times New Roman" w:hAnsi="Times New Roman" w:cs="Times New Roman"/>
-          <w:sz w:val="24"/>
-          <w:szCs w:val="24"/>
-        </w:rPr>
-      </w:pPr>
-      <w:r>
-        <w:rPr>
-          <w:rFonts w:ascii="Times New Roman" w:hAnsi="Times New Roman" w:cs="Times New Roman"/>
-          <w:sz w:val="24"/>
-          <w:szCs w:val="24"/>
-        </w:rPr>
-        <w:t>Madhunil</w:t>
-      </w:r>
-      <w:r>
-        <w:rPr>
-          <w:rFonts w:ascii="Times New Roman" w:hAnsi="Times New Roman" w:cs="Times New Roman"/>
-          <w:sz w:val="24"/>
-          <w:szCs w:val="24"/>
-        </w:rPr>
-        <w:t xml:space="preserve"> Anil</w:t>
-      </w:r>
-      <w:r>
-        <w:rPr>
-          <w:rFonts w:ascii="Times New Roman" w:hAnsi="Times New Roman" w:cs="Times New Roman"/>
-          <w:sz w:val="24"/>
-          <w:szCs w:val="24"/>
-        </w:rPr>
-        <w:t xml:space="preserve"> Pachghare</w:t>
-      </w:r>
-      <w:r>
-        <w:rPr>
-          <w:rFonts w:ascii="Times New Roman" w:hAnsi="Times New Roman" w:cs="Times New Roman"/>
-          <w:sz w:val="24"/>
-          <w:szCs w:val="24"/>
-        </w:rPr>
-        <w:t>, Crains Sudhirkumar Patel</w:t>
+        <w:jc w:val="both"/>
+        <w:rPr>
+          <w:rFonts w:ascii="Times New Roman" w:hAnsi="Times New Roman" w:cs="Times New Roman"/>
+          <w:sz w:val="24"/>
+          <w:szCs w:val="24"/>
+        </w:rPr>
+      </w:pPr>
+      <w:r>
+        <w:rPr>
+          <w:rFonts w:ascii="Times New Roman" w:hAnsi="Times New Roman" w:cs="Times New Roman"/>
+          <w:sz w:val="24"/>
+          <w:szCs w:val="24"/>
+        </w:rPr>
+        <w:t xml:space="preserve">All </w:t>
+      </w:r>
+      <w:r>
+        <w:rPr>
+          <w:rFonts w:ascii="Times New Roman" w:hAnsi="Times New Roman" w:cs="Times New Roman"/>
+          <w:sz w:val="24"/>
+          <w:szCs w:val="24"/>
+        </w:rPr>
+        <w:t>Indo-European</w:t>
+      </w:r>
+      <w:r>
+        <w:rPr>
+          <w:rFonts w:ascii="Times New Roman" w:hAnsi="Times New Roman" w:cs="Times New Roman"/>
+          <w:sz w:val="24"/>
+          <w:szCs w:val="24"/>
+        </w:rPr>
+        <w:t xml:space="preserve"> languages are connected to each </w:t>
+      </w:r>
+      <w:r>
+        <w:rPr>
+          <w:rFonts w:ascii="Times New Roman" w:hAnsi="Times New Roman" w:cs="Times New Roman"/>
+          <w:sz w:val="24"/>
+          <w:szCs w:val="24"/>
+        </w:rPr>
+        <w:t>other.</w:t>
+      </w:r>
+      <w:r>
+        <w:rPr>
+          <w:rFonts w:ascii="Times New Roman" w:hAnsi="Times New Roman" w:cs="Times New Roman"/>
+          <w:sz w:val="24"/>
+          <w:szCs w:val="24"/>
+        </w:rPr>
+        <w:t xml:space="preserve"> </w:t>
+      </w:r>
+      <w:r>
+        <w:rPr>
+          <w:rFonts w:ascii="Times New Roman" w:hAnsi="Times New Roman" w:cs="Times New Roman"/>
+          <w:sz w:val="24"/>
+          <w:szCs w:val="24"/>
+        </w:rPr>
+        <w:t>These languages</w:t>
+      </w:r>
+      <w:r>
+        <w:rPr>
+          <w:rFonts w:ascii="Times New Roman" w:hAnsi="Times New Roman" w:cs="Times New Roman"/>
+          <w:sz w:val="24"/>
+          <w:szCs w:val="24"/>
+        </w:rPr>
+        <w:t xml:space="preserve"> </w:t>
+      </w:r>
+      <w:r>
+        <w:rPr>
+          <w:rFonts w:ascii="Times New Roman" w:hAnsi="Times New Roman" w:cs="Times New Roman"/>
+          <w:sz w:val="24"/>
+          <w:szCs w:val="24"/>
+        </w:rPr>
+        <w:t xml:space="preserve">are known by </w:t>
+      </w:r>
+      <w:r>
+        <w:rPr>
+          <w:rFonts w:ascii="Times New Roman" w:hAnsi="Times New Roman" w:cs="Times New Roman"/>
+          <w:sz w:val="24"/>
+          <w:szCs w:val="24"/>
+        </w:rPr>
+        <w:t>at least</w:t>
+      </w:r>
+      <w:r>
+        <w:rPr>
+          <w:rFonts w:ascii="Times New Roman" w:hAnsi="Times New Roman" w:cs="Times New Roman"/>
+          <w:sz w:val="24"/>
+          <w:szCs w:val="24"/>
+        </w:rPr>
+        <w:t xml:space="preserve"> </w:t>
+      </w:r>
+      <w:r>
+        <w:rPr>
+          <w:rFonts w:ascii="Times New Roman" w:hAnsi="Times New Roman" w:cs="Times New Roman"/>
+          <w:sz w:val="24"/>
+          <w:szCs w:val="24"/>
+        </w:rPr>
+        <w:t>8</w:t>
+      </w:r>
+      <w:r>
+        <w:rPr>
+          <w:rFonts w:ascii="Times New Roman" w:hAnsi="Times New Roman" w:cs="Times New Roman"/>
+          <w:sz w:val="24"/>
+          <w:szCs w:val="24"/>
+        </w:rPr>
+        <w:t>0</w:t>
+      </w:r>
+      <w:r>
+        <w:rPr>
+          <w:rFonts w:ascii="Times New Roman" w:hAnsi="Times New Roman" w:cs="Times New Roman"/>
+          <w:sz w:val="24"/>
+          <w:szCs w:val="24"/>
+        </w:rPr>
+        <w:t>%</w:t>
+      </w:r>
+      <w:r>
+        <w:rPr>
+          <w:rFonts w:ascii="Times New Roman" w:hAnsi="Times New Roman" w:cs="Times New Roman"/>
+          <w:sz w:val="24"/>
+          <w:szCs w:val="24"/>
+        </w:rPr>
+        <w:t xml:space="preserve"> o</w:t>
+      </w:r>
+      <w:r>
+        <w:rPr>
+          <w:rFonts w:ascii="Times New Roman" w:hAnsi="Times New Roman" w:cs="Times New Roman"/>
+          <w:sz w:val="24"/>
+          <w:szCs w:val="24"/>
+        </w:rPr>
+        <w:t xml:space="preserve">f the entire human population </w:t>
+      </w:r>
+      <w:r>
+        <w:rPr>
+          <w:rFonts w:ascii="Times New Roman" w:hAnsi="Times New Roman" w:cs="Times New Roman"/>
+          <w:sz w:val="24"/>
+          <w:szCs w:val="24"/>
+        </w:rPr>
+        <w:t>as</w:t>
+      </w:r>
+      <w:r>
+        <w:rPr>
+          <w:rFonts w:ascii="Times New Roman" w:hAnsi="Times New Roman" w:cs="Times New Roman"/>
+          <w:sz w:val="24"/>
+          <w:szCs w:val="24"/>
+        </w:rPr>
+        <w:t xml:space="preserve"> this</w:t>
+      </w:r>
+      <w:r>
+        <w:rPr>
+          <w:rFonts w:ascii="Times New Roman" w:hAnsi="Times New Roman" w:cs="Times New Roman"/>
+          <w:sz w:val="24"/>
+          <w:szCs w:val="24"/>
+        </w:rPr>
+        <w:t xml:space="preserve"> </w:t>
+      </w:r>
+      <w:r>
+        <w:rPr>
+          <w:rFonts w:ascii="Times New Roman" w:hAnsi="Times New Roman" w:cs="Times New Roman"/>
+          <w:sz w:val="24"/>
+          <w:szCs w:val="24"/>
+        </w:rPr>
+        <w:t>family includes</w:t>
+      </w:r>
+      <w:r>
+        <w:rPr>
+          <w:rFonts w:ascii="Times New Roman" w:hAnsi="Times New Roman" w:cs="Times New Roman"/>
+          <w:sz w:val="24"/>
+          <w:szCs w:val="24"/>
+        </w:rPr>
+        <w:t xml:space="preserve"> </w:t>
+      </w:r>
+      <w:r>
+        <w:rPr>
+          <w:rFonts w:ascii="Times New Roman" w:hAnsi="Times New Roman" w:cs="Times New Roman"/>
+          <w:sz w:val="24"/>
+          <w:szCs w:val="24"/>
+        </w:rPr>
+        <w:t xml:space="preserve">very popular languages such as </w:t>
+      </w:r>
+      <w:r>
+        <w:rPr>
+          <w:rFonts w:ascii="Times New Roman" w:hAnsi="Times New Roman" w:cs="Times New Roman"/>
+          <w:sz w:val="24"/>
+          <w:szCs w:val="24"/>
+        </w:rPr>
+        <w:t>English, Spanish</w:t>
+      </w:r>
+      <w:r>
+        <w:rPr>
+          <w:rFonts w:ascii="Times New Roman" w:hAnsi="Times New Roman" w:cs="Times New Roman"/>
+          <w:sz w:val="24"/>
+          <w:szCs w:val="24"/>
+        </w:rPr>
+        <w:t xml:space="preserve"> </w:t>
+      </w:r>
+      <w:r>
+        <w:rPr>
+          <w:rFonts w:ascii="Times New Roman" w:hAnsi="Times New Roman" w:cs="Times New Roman"/>
+          <w:sz w:val="24"/>
+          <w:szCs w:val="24"/>
+        </w:rPr>
+        <w:t>&amp;</w:t>
+      </w:r>
+      <w:r>
+        <w:rPr>
+          <w:rFonts w:ascii="Times New Roman" w:hAnsi="Times New Roman" w:cs="Times New Roman"/>
+          <w:sz w:val="24"/>
+          <w:szCs w:val="24"/>
+        </w:rPr>
+        <w:t xml:space="preserve"> Hindi </w:t>
+      </w:r>
+      <w:r>
+        <w:rPr>
+          <w:rFonts w:ascii="Times New Roman" w:hAnsi="Times New Roman" w:cs="Times New Roman"/>
+          <w:sz w:val="24"/>
+          <w:szCs w:val="24"/>
+        </w:rPr>
+        <w:t>and</w:t>
+      </w:r>
+      <w:r>
+        <w:rPr>
+          <w:rFonts w:ascii="Times New Roman" w:hAnsi="Times New Roman" w:cs="Times New Roman"/>
+          <w:sz w:val="24"/>
+          <w:szCs w:val="24"/>
+        </w:rPr>
+        <w:t xml:space="preserve"> they cover a</w:t>
+      </w:r>
+      <w:r>
+        <w:rPr>
+          <w:rFonts w:ascii="Times New Roman" w:hAnsi="Times New Roman" w:cs="Times New Roman"/>
+          <w:sz w:val="24"/>
+          <w:szCs w:val="24"/>
+        </w:rPr>
+        <w:t xml:space="preserve"> </w:t>
+      </w:r>
+      <w:r>
+        <w:rPr>
+          <w:rFonts w:ascii="Times New Roman" w:hAnsi="Times New Roman" w:cs="Times New Roman"/>
+          <w:sz w:val="24"/>
+          <w:szCs w:val="24"/>
+        </w:rPr>
+        <w:t>large portion in the Eurasia</w:t>
+      </w:r>
+      <w:r>
+        <w:rPr>
+          <w:rFonts w:ascii="Times New Roman" w:hAnsi="Times New Roman" w:cs="Times New Roman"/>
+          <w:sz w:val="24"/>
+          <w:szCs w:val="24"/>
+        </w:rPr>
+        <w:t>n</w:t>
+      </w:r>
+      <w:r>
+        <w:rPr>
+          <w:rFonts w:ascii="Times New Roman" w:hAnsi="Times New Roman" w:cs="Times New Roman"/>
+          <w:sz w:val="24"/>
+          <w:szCs w:val="24"/>
+        </w:rPr>
+        <w:t xml:space="preserve"> </w:t>
+      </w:r>
+      <w:r>
+        <w:rPr>
+          <w:rFonts w:ascii="Times New Roman" w:hAnsi="Times New Roman" w:cs="Times New Roman"/>
+          <w:sz w:val="24"/>
+          <w:szCs w:val="24"/>
+        </w:rPr>
+        <w:t xml:space="preserve">area </w:t>
+      </w:r>
+      <w:r>
+        <w:rPr>
+          <w:rFonts w:ascii="Times New Roman" w:hAnsi="Times New Roman" w:cs="Times New Roman"/>
+          <w:sz w:val="24"/>
+          <w:szCs w:val="24"/>
+        </w:rPr>
+        <w:t xml:space="preserve">from </w:t>
+      </w:r>
+      <w:r>
+        <w:rPr>
+          <w:rFonts w:ascii="Times New Roman" w:hAnsi="Times New Roman" w:cs="Times New Roman"/>
+          <w:sz w:val="24"/>
+          <w:szCs w:val="24"/>
+        </w:rPr>
+        <w:t>Iceland</w:t>
+      </w:r>
+      <w:r>
+        <w:rPr>
+          <w:rFonts w:ascii="Times New Roman" w:hAnsi="Times New Roman" w:cs="Times New Roman"/>
+          <w:sz w:val="24"/>
+          <w:szCs w:val="24"/>
+        </w:rPr>
+        <w:t xml:space="preserve"> </w:t>
+      </w:r>
+      <w:r>
+        <w:rPr>
+          <w:rFonts w:ascii="Times New Roman" w:hAnsi="Times New Roman" w:cs="Times New Roman"/>
+          <w:sz w:val="24"/>
+          <w:szCs w:val="24"/>
+        </w:rPr>
+        <w:t>to</w:t>
+      </w:r>
+      <w:r>
+        <w:rPr>
+          <w:rFonts w:ascii="Times New Roman" w:hAnsi="Times New Roman" w:cs="Times New Roman"/>
+          <w:sz w:val="24"/>
+          <w:szCs w:val="24"/>
+        </w:rPr>
+        <w:t xml:space="preserve"> North </w:t>
+      </w:r>
+      <w:r>
+        <w:rPr>
+          <w:rFonts w:ascii="Times New Roman" w:hAnsi="Times New Roman" w:cs="Times New Roman"/>
+          <w:sz w:val="24"/>
+          <w:szCs w:val="24"/>
+        </w:rPr>
+        <w:t>India.</w:t>
+      </w:r>
+      <w:r>
+        <w:rPr>
+          <w:rFonts w:ascii="Times New Roman" w:hAnsi="Times New Roman" w:cs="Times New Roman"/>
+          <w:sz w:val="24"/>
+          <w:szCs w:val="24"/>
+        </w:rPr>
+        <w:t xml:space="preserve"> Hence studying</w:t>
+      </w:r>
+      <w:r>
+        <w:rPr>
+          <w:rFonts w:ascii="Times New Roman" w:hAnsi="Times New Roman" w:cs="Times New Roman"/>
+          <w:sz w:val="24"/>
+          <w:szCs w:val="24"/>
+        </w:rPr>
+        <w:t xml:space="preserve"> </w:t>
+      </w:r>
+      <w:r>
+        <w:rPr>
+          <w:rFonts w:ascii="Times New Roman" w:hAnsi="Times New Roman" w:cs="Times New Roman"/>
+          <w:sz w:val="24"/>
+          <w:szCs w:val="24"/>
+        </w:rPr>
+        <w:t xml:space="preserve">the common roots of these languages is </w:t>
+      </w:r>
+      <w:r>
+        <w:rPr>
+          <w:rFonts w:ascii="Times New Roman" w:hAnsi="Times New Roman" w:cs="Times New Roman"/>
+          <w:sz w:val="24"/>
+          <w:szCs w:val="24"/>
+        </w:rPr>
+        <w:t>important.</w:t>
+      </w:r>
+      <w:r>
+        <w:rPr>
+          <w:rFonts w:ascii="Times New Roman" w:hAnsi="Times New Roman" w:cs="Times New Roman"/>
+          <w:sz w:val="24"/>
+          <w:szCs w:val="24"/>
+        </w:rPr>
+        <w:t xml:space="preserve"> </w:t>
+      </w:r>
+      <w:proofErr w:type="gramStart"/>
+      <w:r>
+        <w:rPr>
+          <w:rFonts w:ascii="Times New Roman" w:hAnsi="Times New Roman" w:cs="Times New Roman"/>
+          <w:sz w:val="24"/>
+          <w:szCs w:val="24"/>
+        </w:rPr>
+        <w:t>As the</w:t>
+      </w:r>
+      <w:proofErr w:type="gramEnd"/>
+      <w:r>
+        <w:rPr>
+          <w:rFonts w:ascii="Times New Roman" w:hAnsi="Times New Roman" w:cs="Times New Roman"/>
+          <w:sz w:val="24"/>
+          <w:szCs w:val="24"/>
+        </w:rPr>
+        <w:t xml:space="preserve"> more we know</w:t>
+      </w:r>
+      <w:r>
+        <w:rPr>
+          <w:rFonts w:ascii="Times New Roman" w:hAnsi="Times New Roman" w:cs="Times New Roman"/>
+          <w:sz w:val="24"/>
+          <w:szCs w:val="24"/>
+        </w:rPr>
+        <w:t xml:space="preserve"> </w:t>
+      </w:r>
+      <w:r>
+        <w:rPr>
+          <w:rFonts w:ascii="Times New Roman" w:hAnsi="Times New Roman" w:cs="Times New Roman"/>
+          <w:sz w:val="24"/>
+          <w:szCs w:val="24"/>
+        </w:rPr>
+        <w:t xml:space="preserve">about it the more we know about this common </w:t>
+      </w:r>
+      <w:r>
+        <w:rPr>
+          <w:rFonts w:ascii="Times New Roman" w:hAnsi="Times New Roman" w:cs="Times New Roman"/>
+          <w:sz w:val="24"/>
+          <w:szCs w:val="24"/>
+        </w:rPr>
+        <w:t>culture.</w:t>
+      </w:r>
+      <w:r>
+        <w:rPr>
+          <w:rFonts w:ascii="Times New Roman" w:hAnsi="Times New Roman" w:cs="Times New Roman"/>
+          <w:sz w:val="24"/>
+          <w:szCs w:val="24"/>
+        </w:rPr>
+        <w:t xml:space="preserve"> </w:t>
+      </w:r>
+      <w:proofErr w:type="gramStart"/>
+      <w:r>
+        <w:rPr>
+          <w:rFonts w:ascii="Times New Roman" w:hAnsi="Times New Roman" w:cs="Times New Roman"/>
+          <w:sz w:val="24"/>
+          <w:szCs w:val="24"/>
+        </w:rPr>
+        <w:t>Which everyone</w:t>
+      </w:r>
+      <w:proofErr w:type="gramEnd"/>
+      <w:r>
+        <w:rPr>
+          <w:rFonts w:ascii="Times New Roman" w:hAnsi="Times New Roman" w:cs="Times New Roman"/>
+          <w:sz w:val="24"/>
+          <w:szCs w:val="24"/>
+        </w:rPr>
+        <w:t xml:space="preserve"> has</w:t>
+      </w:r>
+      <w:r>
+        <w:rPr>
+          <w:rFonts w:ascii="Times New Roman" w:hAnsi="Times New Roman" w:cs="Times New Roman"/>
+          <w:sz w:val="24"/>
+          <w:szCs w:val="24"/>
+        </w:rPr>
+        <w:t xml:space="preserve"> </w:t>
+      </w:r>
+      <w:r>
+        <w:rPr>
+          <w:rFonts w:ascii="Times New Roman" w:hAnsi="Times New Roman" w:cs="Times New Roman"/>
+          <w:sz w:val="24"/>
+          <w:szCs w:val="24"/>
+        </w:rPr>
+        <w:t xml:space="preserve">decide to call the Proto </w:t>
+      </w:r>
+      <w:r>
+        <w:rPr>
+          <w:rFonts w:ascii="Times New Roman" w:hAnsi="Times New Roman" w:cs="Times New Roman"/>
+          <w:sz w:val="24"/>
+          <w:szCs w:val="24"/>
+        </w:rPr>
+        <w:t>Indo-European</w:t>
+      </w:r>
+      <w:r>
+        <w:rPr>
+          <w:rFonts w:ascii="Times New Roman" w:hAnsi="Times New Roman" w:cs="Times New Roman"/>
+          <w:sz w:val="24"/>
+          <w:szCs w:val="24"/>
+        </w:rPr>
+        <w:t xml:space="preserve"> culture speaking the common but hypothetical</w:t>
+      </w:r>
+      <w:r>
+        <w:rPr>
+          <w:rFonts w:ascii="Times New Roman" w:hAnsi="Times New Roman" w:cs="Times New Roman"/>
+          <w:sz w:val="24"/>
+          <w:szCs w:val="24"/>
+        </w:rPr>
+        <w:t xml:space="preserve"> </w:t>
+      </w:r>
+      <w:r>
+        <w:rPr>
+          <w:rFonts w:ascii="Times New Roman" w:hAnsi="Times New Roman" w:cs="Times New Roman"/>
+          <w:sz w:val="24"/>
+          <w:szCs w:val="24"/>
+        </w:rPr>
+        <w:t xml:space="preserve">Proto </w:t>
+      </w:r>
+      <w:r>
+        <w:rPr>
+          <w:rFonts w:ascii="Times New Roman" w:hAnsi="Times New Roman" w:cs="Times New Roman"/>
+          <w:sz w:val="24"/>
+          <w:szCs w:val="24"/>
+        </w:rPr>
+        <w:t>Indo-European</w:t>
+      </w:r>
+      <w:r>
+        <w:rPr>
+          <w:rFonts w:ascii="Times New Roman" w:hAnsi="Times New Roman" w:cs="Times New Roman"/>
+          <w:sz w:val="24"/>
+          <w:szCs w:val="24"/>
+        </w:rPr>
+        <w:t xml:space="preserve"> language</w:t>
+      </w:r>
+      <w:r>
+        <w:rPr>
+          <w:rFonts w:ascii="Times New Roman" w:hAnsi="Times New Roman" w:cs="Times New Roman"/>
+          <w:sz w:val="24"/>
+          <w:szCs w:val="24"/>
+        </w:rPr>
+        <w:t xml:space="preserve"> </w:t>
+      </w:r>
+      <w:r>
+        <w:rPr>
+          <w:rFonts w:ascii="Times New Roman" w:hAnsi="Times New Roman" w:cs="Times New Roman"/>
+          <w:sz w:val="24"/>
+          <w:szCs w:val="24"/>
+        </w:rPr>
+        <w:t>(PIE)</w:t>
+      </w:r>
+      <w:r>
+        <w:rPr>
+          <w:rFonts w:ascii="Times New Roman" w:hAnsi="Times New Roman" w:cs="Times New Roman"/>
+          <w:sz w:val="24"/>
+          <w:szCs w:val="24"/>
+        </w:rPr>
+        <w:t>.</w:t>
       </w:r>
     </w:p>
     <w:p>
       <w:pPr>
-        <w:jc w:val="center"/>
-        <w:rPr>
-          <w:rFonts w:ascii="Times New Roman" w:hAnsi="Times New Roman" w:cs="Times New Roman"/>
-          <w:sz w:val="24"/>
-          <w:szCs w:val="24"/>
-        </w:rPr>
-      </w:pPr>
-      <w:r>
-        <w:rPr>
-          <w:rFonts w:ascii="Times New Roman" w:hAnsi="Times New Roman" w:cs="Times New Roman"/>
-          <w:sz w:val="24"/>
-          <w:szCs w:val="24"/>
-        </w:rPr>
-        <w:t>November 1</w:t>
-      </w:r>
-      <w:r>
-        <w:rPr>
-          <w:rFonts w:ascii="Times New Roman" w:hAnsi="Times New Roman" w:cs="Times New Roman"/>
-          <w:sz w:val="24"/>
-          <w:szCs w:val="24"/>
-        </w:rPr>
-        <w:t>5</w:t>
-      </w:r>
-      <w:r>
-        <w:rPr>
-          <w:rFonts w:ascii="Times New Roman" w:hAnsi="Times New Roman" w:cs="Times New Roman"/>
-          <w:sz w:val="24"/>
-          <w:szCs w:val="24"/>
-        </w:rPr>
-        <w:t>, 2021</w:t>
-      </w:r>
-    </w:p>
-    <w:p>
-      <w:pPr>
         <w:jc w:val="both"/>
         <w:rPr>
           <w:rFonts w:ascii="Times New Roman" w:hAnsi="Times New Roman" w:cs="Times New Roman"/>
@@ -113,481 +556,43 @@
           <w:sz w:val="24"/>
           <w:szCs w:val="24"/>
         </w:rPr>
-        <w:t xml:space="preserve">All </w:t>
-      </w:r>
-      <w:r>
-        <w:rPr>
-          <w:rFonts w:ascii="Times New Roman" w:hAnsi="Times New Roman" w:cs="Times New Roman"/>
-          <w:sz w:val="24"/>
-          <w:szCs w:val="24"/>
-        </w:rPr>
-        <w:t>Indo-European</w:t>
-      </w:r>
-      <w:r>
-        <w:rPr>
-          <w:rFonts w:ascii="Times New Roman" w:hAnsi="Times New Roman" w:cs="Times New Roman"/>
-          <w:sz w:val="24"/>
-          <w:szCs w:val="24"/>
-        </w:rPr>
-        <w:t xml:space="preserve"> languages are connected to each </w:t>
-      </w:r>
-      <w:r>
-        <w:rPr>
-          <w:rFonts w:ascii="Times New Roman" w:hAnsi="Times New Roman" w:cs="Times New Roman"/>
-          <w:sz w:val="24"/>
-          <w:szCs w:val="24"/>
-        </w:rPr>
-        <w:t>other.</w:t>
-      </w:r>
-      <w:r>
-        <w:rPr>
-          <w:rFonts w:ascii="Times New Roman" w:hAnsi="Times New Roman" w:cs="Times New Roman"/>
-          <w:sz w:val="24"/>
-          <w:szCs w:val="24"/>
-        </w:rPr>
-        <w:t xml:space="preserve"> </w:t>
-      </w:r>
-      <w:r>
-        <w:rPr>
-          <w:rFonts w:ascii="Times New Roman" w:hAnsi="Times New Roman" w:cs="Times New Roman"/>
-          <w:sz w:val="24"/>
-          <w:szCs w:val="24"/>
-        </w:rPr>
-        <w:t>These languages</w:t>
-      </w:r>
-      <w:r>
-        <w:rPr>
-          <w:rFonts w:ascii="Times New Roman" w:hAnsi="Times New Roman" w:cs="Times New Roman"/>
-          <w:sz w:val="24"/>
-          <w:szCs w:val="24"/>
-        </w:rPr>
-        <w:t xml:space="preserve"> </w:t>
-      </w:r>
-      <w:r>
-        <w:rPr>
-          <w:rFonts w:ascii="Times New Roman" w:hAnsi="Times New Roman" w:cs="Times New Roman"/>
-          <w:sz w:val="24"/>
-          <w:szCs w:val="24"/>
-        </w:rPr>
-        <w:t xml:space="preserve">are known by </w:t>
-      </w:r>
-      <w:r>
-        <w:rPr>
-          <w:rFonts w:ascii="Times New Roman" w:hAnsi="Times New Roman" w:cs="Times New Roman"/>
-          <w:sz w:val="24"/>
-          <w:szCs w:val="24"/>
-        </w:rPr>
-        <w:t>at least</w:t>
-      </w:r>
-      <w:r>
-        <w:rPr>
-          <w:rFonts w:ascii="Times New Roman" w:hAnsi="Times New Roman" w:cs="Times New Roman"/>
-          <w:sz w:val="24"/>
-          <w:szCs w:val="24"/>
-        </w:rPr>
-        <w:t xml:space="preserve"> </w:t>
-      </w:r>
-      <w:r>
-        <w:rPr>
-          <w:rFonts w:ascii="Times New Roman" w:hAnsi="Times New Roman" w:cs="Times New Roman"/>
-          <w:sz w:val="24"/>
-          <w:szCs w:val="24"/>
-        </w:rPr>
-        <w:t>8</w:t>
-      </w:r>
-      <w:r>
-        <w:rPr>
-          <w:rFonts w:ascii="Times New Roman" w:hAnsi="Times New Roman" w:cs="Times New Roman"/>
-          <w:sz w:val="24"/>
-          <w:szCs w:val="24"/>
-        </w:rPr>
-        <w:t>0</w:t>
-      </w:r>
-      <w:r>
-        <w:rPr>
-          <w:rFonts w:ascii="Times New Roman" w:hAnsi="Times New Roman" w:cs="Times New Roman"/>
-          <w:sz w:val="24"/>
-          <w:szCs w:val="24"/>
-        </w:rPr>
-        <w:t>%</w:t>
-      </w:r>
-      <w:r>
-        <w:rPr>
-          <w:rFonts w:ascii="Times New Roman" w:hAnsi="Times New Roman" w:cs="Times New Roman"/>
-          <w:sz w:val="24"/>
-          <w:szCs w:val="24"/>
-        </w:rPr>
-        <w:t xml:space="preserve"> o</w:t>
-      </w:r>
-      <w:r>
-        <w:rPr>
-          <w:rFonts w:ascii="Times New Roman" w:hAnsi="Times New Roman" w:cs="Times New Roman"/>
-          <w:sz w:val="24"/>
-          <w:szCs w:val="24"/>
-        </w:rPr>
-        <w:t xml:space="preserve">f the entire human population </w:t>
-      </w:r>
-      <w:r>
-        <w:rPr>
-          <w:rFonts w:ascii="Times New Roman" w:hAnsi="Times New Roman" w:cs="Times New Roman"/>
-          <w:sz w:val="24"/>
-          <w:szCs w:val="24"/>
-        </w:rPr>
-        <w:t>as</w:t>
-      </w:r>
-      <w:r>
-        <w:rPr>
-          <w:rFonts w:ascii="Times New Roman" w:hAnsi="Times New Roman" w:cs="Times New Roman"/>
-          <w:sz w:val="24"/>
-          <w:szCs w:val="24"/>
-        </w:rPr>
-        <w:t xml:space="preserve"> this</w:t>
-      </w:r>
-      <w:r>
-        <w:rPr>
-          <w:rFonts w:ascii="Times New Roman" w:hAnsi="Times New Roman" w:cs="Times New Roman"/>
-          <w:sz w:val="24"/>
-          <w:szCs w:val="24"/>
-        </w:rPr>
-        <w:t xml:space="preserve"> </w:t>
-      </w:r>
-      <w:r>
-        <w:rPr>
-          <w:rFonts w:ascii="Times New Roman" w:hAnsi="Times New Roman" w:cs="Times New Roman"/>
-          <w:sz w:val="24"/>
-          <w:szCs w:val="24"/>
-        </w:rPr>
-        <w:t>family includes</w:t>
-      </w:r>
-      <w:r>
-        <w:rPr>
-          <w:rFonts w:ascii="Times New Roman" w:hAnsi="Times New Roman" w:cs="Times New Roman"/>
-          <w:sz w:val="24"/>
-          <w:szCs w:val="24"/>
-        </w:rPr>
-        <w:t xml:space="preserve"> </w:t>
-      </w:r>
-      <w:r>
-        <w:rPr>
-          <w:rFonts w:ascii="Times New Roman" w:hAnsi="Times New Roman" w:cs="Times New Roman"/>
-          <w:sz w:val="24"/>
-          <w:szCs w:val="24"/>
-        </w:rPr>
-        <w:t xml:space="preserve">very popular languages such as </w:t>
-      </w:r>
-      <w:r>
-        <w:rPr>
-          <w:rFonts w:ascii="Times New Roman" w:hAnsi="Times New Roman" w:cs="Times New Roman"/>
-          <w:sz w:val="24"/>
-          <w:szCs w:val="24"/>
-        </w:rPr>
-        <w:t>English, Spanish</w:t>
-      </w:r>
-      <w:r>
-        <w:rPr>
-          <w:rFonts w:ascii="Times New Roman" w:hAnsi="Times New Roman" w:cs="Times New Roman"/>
-          <w:sz w:val="24"/>
-          <w:szCs w:val="24"/>
-        </w:rPr>
-        <w:t xml:space="preserve"> </w:t>
-      </w:r>
-      <w:r>
-        <w:rPr>
-          <w:rFonts w:ascii="Times New Roman" w:hAnsi="Times New Roman" w:cs="Times New Roman"/>
-          <w:sz w:val="24"/>
-          <w:szCs w:val="24"/>
-        </w:rPr>
-        <w:t>&amp;</w:t>
-      </w:r>
-      <w:r>
-        <w:rPr>
-          <w:rFonts w:ascii="Times New Roman" w:hAnsi="Times New Roman" w:cs="Times New Roman"/>
-          <w:sz w:val="24"/>
-          <w:szCs w:val="24"/>
-        </w:rPr>
-        <w:t xml:space="preserve"> Hindi </w:t>
-      </w:r>
-      <w:r>
-        <w:rPr>
-          <w:rFonts w:ascii="Times New Roman" w:hAnsi="Times New Roman" w:cs="Times New Roman"/>
-          <w:sz w:val="24"/>
-          <w:szCs w:val="24"/>
-        </w:rPr>
-        <w:t>and</w:t>
-      </w:r>
-      <w:r>
-        <w:rPr>
-          <w:rFonts w:ascii="Times New Roman" w:hAnsi="Times New Roman" w:cs="Times New Roman"/>
-          <w:sz w:val="24"/>
-          <w:szCs w:val="24"/>
-        </w:rPr>
-        <w:t xml:space="preserve"> they cover a</w:t>
-      </w:r>
-      <w:r>
-        <w:rPr>
-          <w:rFonts w:ascii="Times New Roman" w:hAnsi="Times New Roman" w:cs="Times New Roman"/>
-          <w:sz w:val="24"/>
-          <w:szCs w:val="24"/>
-        </w:rPr>
-        <w:t xml:space="preserve"> </w:t>
-      </w:r>
-      <w:r>
-        <w:rPr>
-          <w:rFonts w:ascii="Times New Roman" w:hAnsi="Times New Roman" w:cs="Times New Roman"/>
-          <w:sz w:val="24"/>
-          <w:szCs w:val="24"/>
-        </w:rPr>
-        <w:t>large portion in the Eurasia</w:t>
-      </w:r>
-      <w:r>
-        <w:rPr>
-          <w:rFonts w:ascii="Times New Roman" w:hAnsi="Times New Roman" w:cs="Times New Roman"/>
-          <w:sz w:val="24"/>
-          <w:szCs w:val="24"/>
-        </w:rPr>
-        <w:t>n</w:t>
-      </w:r>
-      <w:r>
-        <w:rPr>
-          <w:rFonts w:ascii="Times New Roman" w:hAnsi="Times New Roman" w:cs="Times New Roman"/>
-          <w:sz w:val="24"/>
-          <w:szCs w:val="24"/>
-        </w:rPr>
-        <w:t xml:space="preserve"> </w:t>
-      </w:r>
-      <w:r>
-        <w:rPr>
-          <w:rFonts w:ascii="Times New Roman" w:hAnsi="Times New Roman" w:cs="Times New Roman"/>
-          <w:sz w:val="24"/>
-          <w:szCs w:val="24"/>
-        </w:rPr>
-        <w:t xml:space="preserve">area </w:t>
-      </w:r>
-      <w:r>
-        <w:rPr>
-          <w:rFonts w:ascii="Times New Roman" w:hAnsi="Times New Roman" w:cs="Times New Roman"/>
-          <w:sz w:val="24"/>
-          <w:szCs w:val="24"/>
-        </w:rPr>
-        <w:t xml:space="preserve">from </w:t>
-      </w:r>
-      <w:r>
-        <w:rPr>
-          <w:rFonts w:ascii="Times New Roman" w:hAnsi="Times New Roman" w:cs="Times New Roman"/>
-          <w:sz w:val="24"/>
-          <w:szCs w:val="24"/>
-        </w:rPr>
-        <w:t>Iceland</w:t>
-      </w:r>
-      <w:r>
-        <w:rPr>
-          <w:rFonts w:ascii="Times New Roman" w:hAnsi="Times New Roman" w:cs="Times New Roman"/>
-          <w:sz w:val="24"/>
-          <w:szCs w:val="24"/>
-        </w:rPr>
-        <w:t xml:space="preserve"> </w:t>
-      </w:r>
-      <w:r>
-        <w:rPr>
-          <w:rFonts w:ascii="Times New Roman" w:hAnsi="Times New Roman" w:cs="Times New Roman"/>
-          <w:sz w:val="24"/>
-          <w:szCs w:val="24"/>
-        </w:rPr>
-        <w:t>to</w:t>
-      </w:r>
-      <w:r>
-        <w:rPr>
-          <w:rFonts w:ascii="Times New Roman" w:hAnsi="Times New Roman" w:cs="Times New Roman"/>
-          <w:sz w:val="24"/>
-          <w:szCs w:val="24"/>
-        </w:rPr>
-        <w:t xml:space="preserve"> North </w:t>
-      </w:r>
-      <w:r>
-        <w:rPr>
-          <w:rFonts w:ascii="Times New Roman" w:hAnsi="Times New Roman" w:cs="Times New Roman"/>
-          <w:sz w:val="24"/>
-          <w:szCs w:val="24"/>
-        </w:rPr>
-        <w:t>India.</w:t>
-      </w:r>
-      <w:r>
-        <w:rPr>
-          <w:rFonts w:ascii="Times New Roman" w:hAnsi="Times New Roman" w:cs="Times New Roman"/>
-          <w:sz w:val="24"/>
-          <w:szCs w:val="24"/>
-        </w:rPr>
-        <w:t xml:space="preserve"> Hence studying</w:t>
-      </w:r>
-      <w:r>
-        <w:rPr>
-          <w:rFonts w:ascii="Times New Roman" w:hAnsi="Times New Roman" w:cs="Times New Roman"/>
-          <w:sz w:val="24"/>
-          <w:szCs w:val="24"/>
-        </w:rPr>
-        <w:t xml:space="preserve"> </w:t>
-      </w:r>
-      <w:r>
-        <w:rPr>
-          <w:rFonts w:ascii="Times New Roman" w:hAnsi="Times New Roman" w:cs="Times New Roman"/>
-          <w:sz w:val="24"/>
-          <w:szCs w:val="24"/>
-        </w:rPr>
-        <w:t xml:space="preserve">the common roots of these languages is </w:t>
-      </w:r>
-      <w:r>
-        <w:rPr>
-          <w:rFonts w:ascii="Times New Roman" w:hAnsi="Times New Roman" w:cs="Times New Roman"/>
-          <w:sz w:val="24"/>
-          <w:szCs w:val="24"/>
-        </w:rPr>
-        <w:t>important.</w:t>
-      </w:r>
-      <w:r>
-        <w:rPr>
-          <w:rFonts w:ascii="Times New Roman" w:hAnsi="Times New Roman" w:cs="Times New Roman"/>
-          <w:sz w:val="24"/>
-          <w:szCs w:val="24"/>
-        </w:rPr>
-        <w:t xml:space="preserve"> As the more we know</w:t>
-      </w:r>
-      <w:r>
-        <w:rPr>
-          <w:rFonts w:ascii="Times New Roman" w:hAnsi="Times New Roman" w:cs="Times New Roman"/>
-          <w:sz w:val="24"/>
-          <w:szCs w:val="24"/>
-        </w:rPr>
-        <w:t xml:space="preserve"> </w:t>
-      </w:r>
-      <w:r>
-        <w:rPr>
-          <w:rFonts w:ascii="Times New Roman" w:hAnsi="Times New Roman" w:cs="Times New Roman"/>
-          <w:sz w:val="24"/>
-          <w:szCs w:val="24"/>
-        </w:rPr>
-        <w:t xml:space="preserve">about it the more we know about this common </w:t>
-      </w:r>
-      <w:r>
-        <w:rPr>
-          <w:rFonts w:ascii="Times New Roman" w:hAnsi="Times New Roman" w:cs="Times New Roman"/>
-          <w:sz w:val="24"/>
-          <w:szCs w:val="24"/>
-        </w:rPr>
-        <w:t>culture.</w:t>
-      </w:r>
-      <w:r>
-        <w:rPr>
-          <w:rFonts w:ascii="Times New Roman" w:hAnsi="Times New Roman" w:cs="Times New Roman"/>
-          <w:sz w:val="24"/>
-          <w:szCs w:val="24"/>
-        </w:rPr>
-        <w:t xml:space="preserve"> Which everyone has</w:t>
-      </w:r>
-      <w:r>
-        <w:rPr>
-          <w:rFonts w:ascii="Times New Roman" w:hAnsi="Times New Roman" w:cs="Times New Roman"/>
-          <w:sz w:val="24"/>
-          <w:szCs w:val="24"/>
-        </w:rPr>
-        <w:t xml:space="preserve"> </w:t>
-      </w:r>
-      <w:r>
-        <w:rPr>
-          <w:rFonts w:ascii="Times New Roman" w:hAnsi="Times New Roman" w:cs="Times New Roman"/>
-          <w:sz w:val="24"/>
-          <w:szCs w:val="24"/>
-        </w:rPr>
-        <w:t xml:space="preserve">decide to call the Proto </w:t>
-      </w:r>
-      <w:r>
-        <w:rPr>
-          <w:rFonts w:ascii="Times New Roman" w:hAnsi="Times New Roman" w:cs="Times New Roman"/>
-          <w:sz w:val="24"/>
-          <w:szCs w:val="24"/>
-        </w:rPr>
-        <w:t>Indo-European</w:t>
-      </w:r>
-      <w:r>
-        <w:rPr>
-          <w:rFonts w:ascii="Times New Roman" w:hAnsi="Times New Roman" w:cs="Times New Roman"/>
-          <w:sz w:val="24"/>
-          <w:szCs w:val="24"/>
-        </w:rPr>
-        <w:t xml:space="preserve"> culture speaking the common but hypothetical</w:t>
-      </w:r>
-      <w:r>
-        <w:rPr>
-          <w:rFonts w:ascii="Times New Roman" w:hAnsi="Times New Roman" w:cs="Times New Roman"/>
-          <w:sz w:val="24"/>
-          <w:szCs w:val="24"/>
-        </w:rPr>
-        <w:t xml:space="preserve"> </w:t>
-      </w:r>
-      <w:r>
-        <w:rPr>
-          <w:rFonts w:ascii="Times New Roman" w:hAnsi="Times New Roman" w:cs="Times New Roman"/>
-          <w:sz w:val="24"/>
-          <w:szCs w:val="24"/>
-        </w:rPr>
-        <w:t xml:space="preserve">Proto </w:t>
-      </w:r>
-      <w:r>
-        <w:rPr>
-          <w:rFonts w:ascii="Times New Roman" w:hAnsi="Times New Roman" w:cs="Times New Roman"/>
-          <w:sz w:val="24"/>
-          <w:szCs w:val="24"/>
-        </w:rPr>
-        <w:t>Indo-European</w:t>
-      </w:r>
-      <w:r>
-        <w:rPr>
-          <w:rFonts w:ascii="Times New Roman" w:hAnsi="Times New Roman" w:cs="Times New Roman"/>
-          <w:sz w:val="24"/>
-          <w:szCs w:val="24"/>
-        </w:rPr>
-        <w:t xml:space="preserve"> language</w:t>
-      </w:r>
-      <w:r>
-        <w:rPr>
-          <w:rFonts w:ascii="Times New Roman" w:hAnsi="Times New Roman" w:cs="Times New Roman"/>
-          <w:sz w:val="24"/>
-          <w:szCs w:val="24"/>
-        </w:rPr>
-        <w:t xml:space="preserve"> </w:t>
-      </w:r>
-      <w:r>
-        <w:rPr>
-          <w:rFonts w:ascii="Times New Roman" w:hAnsi="Times New Roman" w:cs="Times New Roman"/>
-          <w:sz w:val="24"/>
-          <w:szCs w:val="24"/>
-        </w:rPr>
-        <w:t>(PIE)</w:t>
-      </w:r>
-      <w:r>
-        <w:rPr>
-          <w:rFonts w:ascii="Times New Roman" w:hAnsi="Times New Roman" w:cs="Times New Roman"/>
-          <w:sz w:val="24"/>
-          <w:szCs w:val="24"/>
-        </w:rPr>
-        <w:t>.</w:t>
-      </w:r>
-    </w:p>
-    <w:p>
-      <w:pPr>
-        <w:jc w:val="both"/>
-        <w:rPr>
-          <w:rFonts w:ascii="Times New Roman" w:hAnsi="Times New Roman" w:cs="Times New Roman"/>
-          <w:sz w:val="24"/>
-          <w:szCs w:val="24"/>
-        </w:rPr>
-      </w:pPr>
-      <w:r>
-        <w:rPr>
-          <w:rFonts w:ascii="Times New Roman" w:hAnsi="Times New Roman" w:cs="Times New Roman"/>
-          <w:sz w:val="24"/>
-          <w:szCs w:val="24"/>
-        </w:rPr>
-        <w:t>The research about the origin of this PIE culture is going on for 200 years. Although no older written records of the original Proto-Indo-Europeans remain, some aspects of their culture and religion can be reconstructed from later evidence in the daughter cultures. The Indo-European family is significant to the field of historical linguistics as it possesses the second-longest recorded history of any known family. Linguists, Genetics, and Archeologists all three agree on one thing that there are definite pieces of evidence of a culture spreading gradually as time passes. But from where this expansion started is the question of the debate. There is no definite solution for this question, only some hypotheses are available</w:t>
+        <w:t xml:space="preserve">The research about the origin of this PIE culture </w:t>
+      </w:r>
+      <w:proofErr w:type="gramStart"/>
+      <w:r>
+        <w:rPr>
+          <w:rFonts w:ascii="Times New Roman" w:hAnsi="Times New Roman" w:cs="Times New Roman"/>
+          <w:sz w:val="24"/>
+          <w:szCs w:val="24"/>
+        </w:rPr>
+        <w:t>is</w:t>
+      </w:r>
+      <w:proofErr w:type="gramEnd"/>
+      <w:r>
+        <w:rPr>
+          <w:rFonts w:ascii="Times New Roman" w:hAnsi="Times New Roman" w:cs="Times New Roman"/>
+          <w:sz w:val="24"/>
+          <w:szCs w:val="24"/>
+        </w:rPr>
+        <w:t xml:space="preserve"> going on for 200 years. Although no older written records of the original Proto-Indo-Europeans remain, some aspects of their culture and religion can be reconstructed from later evidence in the daughter cultures. The Indo-European family is significant to the field of historical linguistics as it possesses the second-longest recorded history of any known family. Linguists, Genetics, and Archeologists all three agree on one thing that there are definite pieces of evidence of a culture spreading gradually as time passes. But from where this expansion started is the question of </w:t>
+      </w:r>
+      <w:proofErr w:type="gramStart"/>
+      <w:r>
+        <w:rPr>
+          <w:rFonts w:ascii="Times New Roman" w:hAnsi="Times New Roman" w:cs="Times New Roman"/>
+          <w:sz w:val="24"/>
+          <w:szCs w:val="24"/>
+        </w:rPr>
+        <w:t>the debate</w:t>
+      </w:r>
+      <w:proofErr w:type="gramEnd"/>
+      <w:r>
+        <w:rPr>
+          <w:rFonts w:ascii="Times New Roman" w:hAnsi="Times New Roman" w:cs="Times New Roman"/>
+          <w:sz w:val="24"/>
+          <w:szCs w:val="24"/>
+        </w:rPr>
+        <w:t>. There is no definite solution for this question, only some hypotheses are available</w:t>
       </w:r>
       <w:r>
         <w:rPr>
@@ -999,7 +1004,25 @@
           <w:sz w:val="24"/>
           <w:szCs w:val="24"/>
         </w:rPr>
-        <w:t xml:space="preserve"> our current research focuses on applying latest available</w:t>
+        <w:t xml:space="preserve"> our current research focuses on applying </w:t>
+      </w:r>
+      <w:proofErr w:type="gramStart"/>
+      <w:r>
+        <w:rPr>
+          <w:rFonts w:ascii="Times New Roman" w:hAnsi="Times New Roman" w:cs="Times New Roman"/>
+          <w:sz w:val="24"/>
+          <w:szCs w:val="24"/>
+        </w:rPr>
+        <w:t>latest</w:t>
+      </w:r>
+      <w:proofErr w:type="gramEnd"/>
+      <w:r>
+        <w:rPr>
+          <w:rFonts w:ascii="Times New Roman" w:hAnsi="Times New Roman" w:cs="Times New Roman"/>
+          <w:sz w:val="24"/>
+          <w:szCs w:val="24"/>
+        </w:rPr>
+        <w:t xml:space="preserve"> available</w:t>
       </w:r>
       <w:r>
         <w:rPr>
@@ -1041,7 +1064,6 @@
           <w:sz w:val="24"/>
           <w:szCs w:val="24"/>
         </w:rPr>
-        <w:lastRenderedPageBreak/>
         <w:t>Our prime objectives in this research would be to</w:t>
       </w:r>
       <w:r>
@@ -1144,6 +1166,7 @@
           <w:sz w:val="24"/>
           <w:szCs w:val="24"/>
         </w:rPr>
+        <w:lastRenderedPageBreak/>
         <w:t xml:space="preserve"> Based upon our findings of the semantic </w:t>
       </w:r>
       <w:r>
@@ -1258,15 +1281,25 @@
           <w:sz w:val="24"/>
           <w:szCs w:val="24"/>
         </w:rPr>
-        <w:t xml:space="preserve"> </w:t>
-      </w:r>
-      <w:r>
-        <w:rPr>
-          <w:rFonts w:ascii="Times New Roman" w:hAnsi="Times New Roman" w:cs="Times New Roman"/>
-          <w:sz w:val="24"/>
-          <w:szCs w:val="24"/>
-        </w:rPr>
-        <w:t xml:space="preserve">require a lot of research on history, linguistics </w:t>
+        <w:t xml:space="preserve"> require a lot of research on history, </w:t>
+      </w:r>
+      <w:proofErr w:type="gramStart"/>
+      <w:r>
+        <w:rPr>
+          <w:rFonts w:ascii="Times New Roman" w:hAnsi="Times New Roman" w:cs="Times New Roman"/>
+          <w:sz w:val="24"/>
+          <w:szCs w:val="24"/>
+        </w:rPr>
+        <w:t>linguistics</w:t>
+      </w:r>
+      <w:proofErr w:type="gramEnd"/>
+      <w:r>
+        <w:rPr>
+          <w:rFonts w:ascii="Times New Roman" w:hAnsi="Times New Roman" w:cs="Times New Roman"/>
+          <w:sz w:val="24"/>
+          <w:szCs w:val="24"/>
+        </w:rPr>
+        <w:t xml:space="preserve"> </w:t>
       </w:r>
       <w:r>
         <w:rPr>
@@ -1603,31 +1636,33 @@
           <w:sz w:val="24"/>
           <w:szCs w:val="24"/>
         </w:rPr>
-        <w:t>, Avesta</w:t>
-      </w:r>
-      <w:r>
-        <w:rPr>
-          <w:rFonts w:ascii="Times New Roman" w:hAnsi="Times New Roman" w:cs="Times New Roman"/>
-          <w:sz w:val="24"/>
-          <w:szCs w:val="24"/>
-        </w:rPr>
         <w:t xml:space="preserve">, </w:t>
       </w:r>
-      <w:r>
-        <w:rPr>
-          <w:rFonts w:ascii="Times New Roman" w:hAnsi="Times New Roman" w:cs="Times New Roman"/>
-          <w:sz w:val="24"/>
-          <w:szCs w:val="24"/>
-        </w:rPr>
-        <w:t>Iliad,</w:t>
-      </w:r>
-      <w:r>
-        <w:rPr>
-          <w:rFonts w:ascii="Times New Roman" w:hAnsi="Times New Roman" w:cs="Times New Roman"/>
-          <w:sz w:val="24"/>
-          <w:szCs w:val="24"/>
-        </w:rPr>
-        <w:t xml:space="preserve"> Odyssey, Hesiod, Sappho, other relevant texts</w:t>
+      <w:proofErr w:type="spellStart"/>
+      <w:r>
+        <w:rPr>
+          <w:rFonts w:ascii="Times New Roman" w:hAnsi="Times New Roman" w:cs="Times New Roman"/>
+          <w:sz w:val="24"/>
+          <w:szCs w:val="24"/>
+        </w:rPr>
+        <w:t>Avesta</w:t>
+      </w:r>
+      <w:proofErr w:type="spellEnd"/>
+      <w:r>
+        <w:rPr>
+          <w:rFonts w:ascii="Times New Roman" w:hAnsi="Times New Roman" w:cs="Times New Roman"/>
+          <w:sz w:val="24"/>
+          <w:szCs w:val="24"/>
+        </w:rPr>
+        <w:t xml:space="preserve">, </w:t>
+      </w:r>
+      <w:r>
+        <w:rPr>
+          <w:rFonts w:ascii="Times New Roman" w:hAnsi="Times New Roman" w:cs="Times New Roman"/>
+          <w:sz w:val="24"/>
+          <w:szCs w:val="24"/>
+        </w:rPr>
+        <w:t>Iliad, Odyssey, Hesiod, Sappho, other relevant texts</w:t>
       </w:r>
       <w:r>
         <w:rPr>
@@ -1732,6 +1767,7 @@
         </w:rPr>
         <w:t xml:space="preserve"> </w:t>
       </w:r>
+      <w:proofErr w:type="gramStart"/>
       <w:r>
         <w:rPr>
           <w:rFonts w:ascii="Times New Roman" w:hAnsi="Times New Roman" w:cs="Times New Roman"/>
@@ -1746,7 +1782,16 @@
           <w:sz w:val="24"/>
           <w:szCs w:val="24"/>
         </w:rPr>
-        <w:t>also find</w:t>
+        <w:t>also</w:t>
+      </w:r>
+      <w:proofErr w:type="gramEnd"/>
+      <w:r>
+        <w:rPr>
+          <w:rFonts w:ascii="Times New Roman" w:hAnsi="Times New Roman" w:cs="Times New Roman"/>
+          <w:sz w:val="24"/>
+          <w:szCs w:val="24"/>
+        </w:rPr>
+        <w:t xml:space="preserve"> find</w:t>
       </w:r>
       <w:r>
         <w:rPr>
@@ -1897,23 +1942,7 @@
           <w:sz w:val="24"/>
           <w:szCs w:val="24"/>
         </w:rPr>
-        <w:t xml:space="preserve"> similarities. (</w:t>
-      </w:r>
-      <w:r>
-        <w:rPr>
-          <w:rFonts w:ascii="Times New Roman" w:hAnsi="Times New Roman" w:cs="Times New Roman"/>
-          <w:sz w:val="24"/>
-          <w:szCs w:val="24"/>
-        </w:rPr>
-        <w:t>Maybe</w:t>
-      </w:r>
-      <w:r>
-        <w:rPr>
-          <w:rFonts w:ascii="Times New Roman" w:hAnsi="Times New Roman" w:cs="Times New Roman"/>
-          <w:sz w:val="24"/>
-          <w:szCs w:val="24"/>
-        </w:rPr>
-        <w:t xml:space="preserve"> using word embeddings)</w:t>
+        <w:t xml:space="preserve"> similarities. (Maybe using word embeddings)</w:t>
       </w:r>
     </w:p>
     <w:p>
@@ -1936,7 +1965,25 @@
           <w:sz w:val="24"/>
           <w:szCs w:val="24"/>
         </w:rPr>
-        <w:t>Decide after above steps are done</w:t>
+        <w:t xml:space="preserve">Decide after </w:t>
+      </w:r>
+      <w:proofErr w:type="gramStart"/>
+      <w:r>
+        <w:rPr>
+          <w:rFonts w:ascii="Times New Roman" w:hAnsi="Times New Roman" w:cs="Times New Roman"/>
+          <w:sz w:val="24"/>
+          <w:szCs w:val="24"/>
+        </w:rPr>
+        <w:t>above</w:t>
+      </w:r>
+      <w:proofErr w:type="gramEnd"/>
+      <w:r>
+        <w:rPr>
+          <w:rFonts w:ascii="Times New Roman" w:hAnsi="Times New Roman" w:cs="Times New Roman"/>
+          <w:sz w:val="24"/>
+          <w:szCs w:val="24"/>
+        </w:rPr>
+        <w:t xml:space="preserve"> steps are done</w:t>
       </w:r>
       <w:r>
         <w:rPr>
@@ -1968,7 +2015,7 @@
 </file>
 
 <file path=word/numbering.xml><?xml version="1.0" encoding="utf-8"?>
-<w:numbering xmlns:wpc="http://schemas.microsoft.com/office/word/2010/wordprocessingCanvas" xmlns:cx="http://schemas.microsoft.com/office/drawing/2014/chartex" xmlns:cx1="http://schemas.microsoft.com/office/drawing/2015/9/8/chartex" xmlns:cx2="http://schemas.microsoft.com/office/drawing/2015/10/21/chartex" xmlns:cx3="http://schemas.microsoft.com/office/drawing/2016/5/9/chartex" xmlns:cx4="http://schemas.microsoft.com/office/drawing/2016/5/10/chartex" xmlns:cx5="http://schemas.microsoft.com/office/drawing/2016/5/11/chartex" xmlns:cx6="http://schemas.microsoft.com/office/drawing/2016/5/12/chartex" xmlns:cx7="http://schemas.microsoft.com/office/drawing/2016/5/13/chartex" xmlns:cx8="http://schemas.microsoft.com/office/drawing/2016/5/14/chartex" xmlns:mc="http://schemas.openxmlformats.org/markup-compatibility/2006" xmlns:aink="http://schemas.microsoft.com/office/drawing/2016/ink" xmlns:am3d="http://schemas.microsoft.com/office/drawing/2017/model3d" xmlns:o="urn:schemas-microsoft-com:office:office" xmlns:r="http://schemas.openxmlformats.org/officeDocument/2006/relationships" xmlns:m="http://schemas.openxmlformats.org/officeDocument/2006/math" xmlns:v="urn:schemas-microsoft-com:vml" xmlns:wp14="http://schemas.microsoft.com/office/word/2010/wordprocessingDrawing" xmlns:wp="http://schemas.openxmlformats.org/drawingml/2006/wordprocessingDrawing" xmlns:w10="urn:schemas-microsoft-com:office:word" xmlns:w="http://schemas.openxmlformats.org/wordprocessingml/2006/main" xmlns:w14="http://schemas.microsoft.com/office/word/2010/wordml" xmlns:w15="http://schemas.microsoft.com/office/word/2012/wordml" xmlns:w16cex="http://schemas.microsoft.com/office/word/2018/wordml/cex" xmlns:w16cid="http://schemas.microsoft.com/office/word/2016/wordml/cid" xmlns:w16="http://schemas.microsoft.com/office/word/2018/wordml" xmlns:w16sdtdh="http://schemas.microsoft.com/office/word/2020/wordml/sdtdatahash" xmlns:w16se="http://schemas.microsoft.com/office/word/2015/wordml/symex" xmlns:wpg="http://schemas.microsoft.com/office/word/2010/wordprocessingGroup" xmlns:wpi="http://schemas.microsoft.com/office/word/2010/wordprocessingInk" xmlns:wne="http://schemas.microsoft.com/office/word/2006/wordml" xmlns:wps="http://schemas.microsoft.com/office/word/2010/wordprocessingShape" mc:Ignorable="w14 w15 w16se w16cid w16 w16cex w16sdtdh wp14">
+<w:numbering xmlns:wpc="http://schemas.microsoft.com/office/word/2010/wordprocessingCanvas" xmlns:cx="http://schemas.microsoft.com/office/drawing/2014/chartex" xmlns:cx1="http://schemas.microsoft.com/office/drawing/2015/9/8/chartex" xmlns:cx2="http://schemas.microsoft.com/office/drawing/2015/10/21/chartex" xmlns:cx3="http://schemas.microsoft.com/office/drawing/2016/5/9/chartex" xmlns:cx4="http://schemas.microsoft.com/office/drawing/2016/5/10/chartex" xmlns:cx5="http://schemas.microsoft.com/office/drawing/2016/5/11/chartex" xmlns:cx6="http://schemas.microsoft.com/office/drawing/2016/5/12/chartex" xmlns:cx7="http://schemas.microsoft.com/office/drawing/2016/5/13/chartex" xmlns:cx8="http://schemas.microsoft.com/office/drawing/2016/5/14/chartex" xmlns:mc="http://schemas.openxmlformats.org/markup-compatibility/2006" xmlns:aink="http://schemas.microsoft.com/office/drawing/2016/ink" xmlns:am3d="http://schemas.microsoft.com/office/drawing/2017/model3d" xmlns:o="urn:schemas-microsoft-com:office:office" xmlns:oel="http://schemas.microsoft.com/office/2019/extlst" xmlns:r="http://schemas.openxmlformats.org/officeDocument/2006/relationships" xmlns:m="http://schemas.openxmlformats.org/officeDocument/2006/math" xmlns:v="urn:schemas-microsoft-com:vml" xmlns:wp14="http://schemas.microsoft.com/office/word/2010/wordprocessingDrawing" xmlns:wp="http://schemas.openxmlformats.org/drawingml/2006/wordprocessingDrawing" xmlns:w10="urn:schemas-microsoft-com:office:word" xmlns:w="http://schemas.openxmlformats.org/wordprocessingml/2006/main" xmlns:w14="http://schemas.microsoft.com/office/word/2010/wordml" xmlns:w15="http://schemas.microsoft.com/office/word/2012/wordml" xmlns:w16cex="http://schemas.microsoft.com/office/word/2018/wordml/cex" xmlns:w16cid="http://schemas.microsoft.com/office/word/2016/wordml/cid" xmlns:w16="http://schemas.microsoft.com/office/word/2018/wordml" xmlns:w16du="http://schemas.microsoft.com/office/word/2023/wordml/word16du" xmlns:w16sdtdh="http://schemas.microsoft.com/office/word/2020/wordml/sdtdatahash" xmlns:w16se="http://schemas.microsoft.com/office/word/2015/wordml/symex" xmlns:wpg="http://schemas.microsoft.com/office/word/2010/wordprocessingGroup" xmlns:wpi="http://schemas.microsoft.com/office/word/2010/wordprocessingInk" xmlns:wne="http://schemas.microsoft.com/office/word/2006/wordml" xmlns:wps="http://schemas.microsoft.com/office/word/2010/wordprocessingShape" mc:Ignorable="w14 w15 w16se w16cid w16 w16cex w16sdtdh wp14">
   <w:abstractNum w:abstractNumId="0" w15:restartNumberingAfterBreak="0">
     <w:nsid w:val="36551E7F"/>
     <w:multiLevelType w:val="hybridMultilevel"/>
@@ -2147,10 +2194,10 @@
       </w:pPr>
     </w:lvl>
   </w:abstractNum>
-  <w:num w:numId="1">
+  <w:num w:numId="1" w16cid:durableId="634722262">
     <w:abstractNumId w:val="0"/>
   </w:num>
-  <w:num w:numId="2">
+  <w:num w:numId="2" w16cid:durableId="565578502">
     <w:abstractNumId w:val="1"/>
   </w:num>
 </w:numbering>

</xml_diff>

<commit_message>
update proposaal and ideas.generate
</commit_message>
<xml_diff>
--- a/Reports/Project_Proposal.docx
+++ b/Reports/Project_Proposal.docx
@@ -1,6 +1,6 @@
 
 <file path=word/document.xml><?xml version="1.0" encoding="utf-8"?>
-<w:document xmlns:wpc="http://schemas.microsoft.com/office/word/2010/wordprocessingCanvas" xmlns:cx="http://schemas.microsoft.com/office/drawing/2014/chartex" xmlns:cx1="http://schemas.microsoft.com/office/drawing/2015/9/8/chartex" xmlns:cx2="http://schemas.microsoft.com/office/drawing/2015/10/21/chartex" xmlns:cx3="http://schemas.microsoft.com/office/drawing/2016/5/9/chartex" xmlns:cx4="http://schemas.microsoft.com/office/drawing/2016/5/10/chartex" xmlns:cx5="http://schemas.microsoft.com/office/drawing/2016/5/11/chartex" xmlns:cx6="http://schemas.microsoft.com/office/drawing/2016/5/12/chartex" xmlns:cx7="http://schemas.microsoft.com/office/drawing/2016/5/13/chartex" xmlns:cx8="http://schemas.microsoft.com/office/drawing/2016/5/14/chartex" xmlns:mc="http://schemas.openxmlformats.org/markup-compatibility/2006" xmlns:aink="http://schemas.microsoft.com/office/drawing/2016/ink" xmlns:am3d="http://schemas.microsoft.com/office/drawing/2017/model3d" xmlns:o="urn:schemas-microsoft-com:office:office" xmlns:oel="http://schemas.microsoft.com/office/2019/extlst" xmlns:r="http://schemas.openxmlformats.org/officeDocument/2006/relationships" xmlns:m="http://schemas.openxmlformats.org/officeDocument/2006/math" xmlns:v="urn:schemas-microsoft-com:vml" xmlns:wp14="http://schemas.microsoft.com/office/word/2010/wordprocessingDrawing" xmlns:wp="http://schemas.openxmlformats.org/drawingml/2006/wordprocessingDrawing" xmlns:w10="urn:schemas-microsoft-com:office:word" xmlns:w="http://schemas.openxmlformats.org/wordprocessingml/2006/main" xmlns:w14="http://schemas.microsoft.com/office/word/2010/wordml" xmlns:w15="http://schemas.microsoft.com/office/word/2012/wordml" xmlns:w16cex="http://schemas.microsoft.com/office/word/2018/wordml/cex" xmlns:w16cid="http://schemas.microsoft.com/office/word/2016/wordml/cid" xmlns:w16="http://schemas.microsoft.com/office/word/2018/wordml" xmlns:w16du="http://schemas.microsoft.com/office/word/2023/wordml/word16du" xmlns:w16sdtdh="http://schemas.microsoft.com/office/word/2020/wordml/sdtdatahash" xmlns:w16se="http://schemas.microsoft.com/office/word/2015/wordml/symex" xmlns:wpg="http://schemas.microsoft.com/office/word/2010/wordprocessingGroup" xmlns:wpi="http://schemas.microsoft.com/office/word/2010/wordprocessingInk" xmlns:wne="http://schemas.microsoft.com/office/word/2006/wordml" xmlns:wps="http://schemas.microsoft.com/office/word/2010/wordprocessingShape" mc:Ignorable="w14 w15 w16se w16cid w16 w16cex w16sdtdh wp14">
+<w:document xmlns:wpc="http://schemas.microsoft.com/office/word/2010/wordprocessingCanvas" xmlns:cx="http://schemas.microsoft.com/office/drawing/2014/chartex" xmlns:cx1="http://schemas.microsoft.com/office/drawing/2015/9/8/chartex" xmlns:cx2="http://schemas.microsoft.com/office/drawing/2015/10/21/chartex" xmlns:cx3="http://schemas.microsoft.com/office/drawing/2016/5/9/chartex" xmlns:cx4="http://schemas.microsoft.com/office/drawing/2016/5/10/chartex" xmlns:cx5="http://schemas.microsoft.com/office/drawing/2016/5/11/chartex" xmlns:cx6="http://schemas.microsoft.com/office/drawing/2016/5/12/chartex" xmlns:cx7="http://schemas.microsoft.com/office/drawing/2016/5/13/chartex" xmlns:cx8="http://schemas.microsoft.com/office/drawing/2016/5/14/chartex" xmlns:mc="http://schemas.openxmlformats.org/markup-compatibility/2006" xmlns:aink="http://schemas.microsoft.com/office/drawing/2016/ink" xmlns:am3d="http://schemas.microsoft.com/office/drawing/2017/model3d" xmlns:o="urn:schemas-microsoft-com:office:office" xmlns:oel="http://schemas.microsoft.com/office/2019/extlst" xmlns:r="http://schemas.openxmlformats.org/officeDocument/2006/relationships" xmlns:m="http://schemas.openxmlformats.org/officeDocument/2006/math" xmlns:v="urn:schemas-microsoft-com:vml" xmlns:wp14="http://schemas.microsoft.com/office/word/2010/wordprocessingDrawing" xmlns:wp="http://schemas.openxmlformats.org/drawingml/2006/wordprocessingDrawing" xmlns:w10="urn:schemas-microsoft-com:office:word" xmlns:w="http://schemas.openxmlformats.org/wordprocessingml/2006/main" xmlns:w14="http://schemas.microsoft.com/office/word/2010/wordml" xmlns:w15="http://schemas.microsoft.com/office/word/2012/wordml" xmlns:w16cex="http://schemas.microsoft.com/office/word/2018/wordml/cex" xmlns:w16cid="http://schemas.microsoft.com/office/word/2016/wordml/cid" xmlns:w16="http://schemas.microsoft.com/office/word/2018/wordml" xmlns:w16sdtdh="http://schemas.microsoft.com/office/word/2020/wordml/sdtdatahash" xmlns:w16se="http://schemas.microsoft.com/office/word/2015/wordml/symex" xmlns:wpg="http://schemas.microsoft.com/office/word/2010/wordprocessingGroup" xmlns:wpi="http://schemas.microsoft.com/office/word/2010/wordprocessingInk" xmlns:wne="http://schemas.microsoft.com/office/word/2006/wordml" xmlns:wps="http://schemas.microsoft.com/office/word/2010/wordprocessingShape" mc:Ignorable="w14 w15 w16se w16cid w16 w16cex w16sdtdh wp14">
   <w:body>
     <w:p>
       <w:pPr>
@@ -206,7 +206,15 @@
           <w:sz w:val="24"/>
           <w:szCs w:val="24"/>
         </w:rPr>
-        <w:t xml:space="preserve">very popular languages such as </w:t>
+        <w:t>immensely popular</w:t>
+      </w:r>
+      <w:r>
+        <w:rPr>
+          <w:rFonts w:ascii="Times New Roman" w:hAnsi="Times New Roman" w:cs="Times New Roman"/>
+          <w:sz w:val="24"/>
+          <w:szCs w:val="24"/>
+        </w:rPr>
+        <w:t xml:space="preserve"> languages such as </w:t>
       </w:r>
       <w:r>
         <w:rPr>
@@ -254,23 +262,23 @@
           <w:sz w:val="24"/>
           <w:szCs w:val="24"/>
         </w:rPr>
-        <w:t xml:space="preserve"> they cover a</w:t>
-      </w:r>
-      <w:r>
-        <w:rPr>
-          <w:rFonts w:ascii="Times New Roman" w:hAnsi="Times New Roman" w:cs="Times New Roman"/>
-          <w:sz w:val="24"/>
-          <w:szCs w:val="24"/>
-        </w:rPr>
-        <w:t xml:space="preserve"> </w:t>
-      </w:r>
-      <w:r>
-        <w:rPr>
-          <w:rFonts w:ascii="Times New Roman" w:hAnsi="Times New Roman" w:cs="Times New Roman"/>
-          <w:sz w:val="24"/>
-          <w:szCs w:val="24"/>
-        </w:rPr>
-        <w:t>large portion in the Eurasia</w:t>
+        <w:t xml:space="preserve"> they cover </w:t>
+      </w:r>
+      <w:r>
+        <w:rPr>
+          <w:rFonts w:ascii="Times New Roman" w:hAnsi="Times New Roman" w:cs="Times New Roman"/>
+          <w:sz w:val="24"/>
+          <w:szCs w:val="24"/>
+        </w:rPr>
+        <w:t>a sizable portion</w:t>
+      </w:r>
+      <w:r>
+        <w:rPr>
+          <w:rFonts w:ascii="Times New Roman" w:hAnsi="Times New Roman" w:cs="Times New Roman"/>
+          <w:sz w:val="24"/>
+          <w:szCs w:val="24"/>
+        </w:rPr>
+        <w:t xml:space="preserve"> in the Eurasia</w:t>
       </w:r>
       <w:r>
         <w:rPr>
@@ -384,16 +392,14 @@
         </w:rPr>
         <w:t xml:space="preserve"> </w:t>
       </w:r>
-      <w:proofErr w:type="gramStart"/>
-      <w:r>
-        <w:rPr>
-          <w:rFonts w:ascii="Times New Roman" w:hAnsi="Times New Roman" w:cs="Times New Roman"/>
-          <w:sz w:val="24"/>
-          <w:szCs w:val="24"/>
-        </w:rPr>
-        <w:t>As the</w:t>
-      </w:r>
-      <w:proofErr w:type="gramEnd"/>
+      <w:r>
+        <w:rPr>
+          <w:rFonts w:ascii="Times New Roman" w:hAnsi="Times New Roman" w:cs="Times New Roman"/>
+          <w:sz w:val="24"/>
+          <w:szCs w:val="24"/>
+        </w:rPr>
+        <w:t>The</w:t>
+      </w:r>
       <w:r>
         <w:rPr>
           <w:rFonts w:ascii="Times New Roman" w:hAnsi="Times New Roman" w:cs="Times New Roman"/>
@@ -424,49 +430,63 @@
           <w:sz w:val="24"/>
           <w:szCs w:val="24"/>
         </w:rPr>
-        <w:t>culture.</w:t>
-      </w:r>
-      <w:r>
-        <w:rPr>
-          <w:rFonts w:ascii="Times New Roman" w:hAnsi="Times New Roman" w:cs="Times New Roman"/>
-          <w:sz w:val="24"/>
-          <w:szCs w:val="24"/>
-        </w:rPr>
-        <w:t xml:space="preserve"> </w:t>
-      </w:r>
-      <w:proofErr w:type="gramStart"/>
-      <w:r>
-        <w:rPr>
-          <w:rFonts w:ascii="Times New Roman" w:hAnsi="Times New Roman" w:cs="Times New Roman"/>
-          <w:sz w:val="24"/>
-          <w:szCs w:val="24"/>
-        </w:rPr>
-        <w:t>Which everyone</w:t>
-      </w:r>
-      <w:proofErr w:type="gramEnd"/>
-      <w:r>
-        <w:rPr>
-          <w:rFonts w:ascii="Times New Roman" w:hAnsi="Times New Roman" w:cs="Times New Roman"/>
-          <w:sz w:val="24"/>
-          <w:szCs w:val="24"/>
-        </w:rPr>
-        <w:t xml:space="preserve"> has</w:t>
-      </w:r>
-      <w:r>
-        <w:rPr>
-          <w:rFonts w:ascii="Times New Roman" w:hAnsi="Times New Roman" w:cs="Times New Roman"/>
-          <w:sz w:val="24"/>
-          <w:szCs w:val="24"/>
-        </w:rPr>
-        <w:t xml:space="preserve"> </w:t>
-      </w:r>
-      <w:r>
-        <w:rPr>
-          <w:rFonts w:ascii="Times New Roman" w:hAnsi="Times New Roman" w:cs="Times New Roman"/>
-          <w:sz w:val="24"/>
-          <w:szCs w:val="24"/>
-        </w:rPr>
-        <w:t xml:space="preserve">decide to call the Proto </w:t>
+        <w:t>culture</w:t>
+      </w:r>
+      <w:r>
+        <w:rPr>
+          <w:rFonts w:ascii="Times New Roman" w:hAnsi="Times New Roman" w:cs="Times New Roman"/>
+          <w:sz w:val="24"/>
+          <w:szCs w:val="24"/>
+        </w:rPr>
+        <w:t>,</w:t>
+      </w:r>
+      <w:r>
+        <w:rPr>
+          <w:rFonts w:ascii="Times New Roman" w:hAnsi="Times New Roman" w:cs="Times New Roman"/>
+          <w:sz w:val="24"/>
+          <w:szCs w:val="24"/>
+        </w:rPr>
+        <w:t xml:space="preserve"> </w:t>
+      </w:r>
+      <w:r>
+        <w:rPr>
+          <w:rFonts w:ascii="Times New Roman" w:hAnsi="Times New Roman" w:cs="Times New Roman"/>
+          <w:sz w:val="24"/>
+          <w:szCs w:val="24"/>
+        </w:rPr>
+        <w:t>w</w:t>
+      </w:r>
+      <w:r>
+        <w:rPr>
+          <w:rFonts w:ascii="Times New Roman" w:hAnsi="Times New Roman" w:cs="Times New Roman"/>
+          <w:sz w:val="24"/>
+          <w:szCs w:val="24"/>
+        </w:rPr>
+        <w:t>hich everyone has</w:t>
+      </w:r>
+      <w:r>
+        <w:rPr>
+          <w:rFonts w:ascii="Times New Roman" w:hAnsi="Times New Roman" w:cs="Times New Roman"/>
+          <w:sz w:val="24"/>
+          <w:szCs w:val="24"/>
+        </w:rPr>
+        <w:t xml:space="preserve"> </w:t>
+      </w:r>
+      <w:r>
+        <w:rPr>
+          <w:rFonts w:ascii="Times New Roman" w:hAnsi="Times New Roman" w:cs="Times New Roman"/>
+          <w:sz w:val="24"/>
+          <w:szCs w:val="24"/>
+        </w:rPr>
+        <w:t>decided</w:t>
+      </w:r>
+      <w:r>
+        <w:rPr>
+          <w:rFonts w:ascii="Times New Roman" w:hAnsi="Times New Roman" w:cs="Times New Roman"/>
+          <w:sz w:val="24"/>
+          <w:szCs w:val="24"/>
+        </w:rPr>
+        <w:t xml:space="preserve"> to call the Proto </w:t>
       </w:r>
       <w:r>
         <w:rPr>
@@ -556,36 +576,104 @@
           <w:sz w:val="24"/>
           <w:szCs w:val="24"/>
         </w:rPr>
-        <w:t xml:space="preserve">The research about the origin of this PIE culture </w:t>
-      </w:r>
-      <w:proofErr w:type="gramStart"/>
-      <w:r>
-        <w:rPr>
-          <w:rFonts w:ascii="Times New Roman" w:hAnsi="Times New Roman" w:cs="Times New Roman"/>
-          <w:sz w:val="24"/>
-          <w:szCs w:val="24"/>
-        </w:rPr>
-        <w:t>is</w:t>
-      </w:r>
-      <w:proofErr w:type="gramEnd"/>
-      <w:r>
-        <w:rPr>
-          <w:rFonts w:ascii="Times New Roman" w:hAnsi="Times New Roman" w:cs="Times New Roman"/>
-          <w:sz w:val="24"/>
-          <w:szCs w:val="24"/>
-        </w:rPr>
-        <w:t xml:space="preserve"> going on for 200 years. Although no older written records of the original Proto-Indo-Europeans remain, some aspects of their culture and religion can be reconstructed from later evidence in the daughter cultures. The Indo-European family is significant to the field of historical linguistics as it possesses the second-longest recorded history of any known family. Linguists, Genetics, and Archeologists all three agree on one thing that there are definite pieces of evidence of a culture spreading gradually as time passes. But from where this expansion started is the question of </w:t>
-      </w:r>
-      <w:proofErr w:type="gramStart"/>
-      <w:r>
-        <w:rPr>
-          <w:rFonts w:ascii="Times New Roman" w:hAnsi="Times New Roman" w:cs="Times New Roman"/>
-          <w:sz w:val="24"/>
-          <w:szCs w:val="24"/>
-        </w:rPr>
-        <w:t>the debate</w:t>
-      </w:r>
-      <w:proofErr w:type="gramEnd"/>
+        <w:t>The research about the origin</w:t>
+      </w:r>
+      <w:r>
+        <w:rPr>
+          <w:rFonts w:ascii="Times New Roman" w:hAnsi="Times New Roman" w:cs="Times New Roman"/>
+          <w:sz w:val="24"/>
+          <w:szCs w:val="24"/>
+        </w:rPr>
+        <w:t>s</w:t>
+      </w:r>
+      <w:r>
+        <w:rPr>
+          <w:rFonts w:ascii="Times New Roman" w:hAnsi="Times New Roman" w:cs="Times New Roman"/>
+          <w:sz w:val="24"/>
+          <w:szCs w:val="24"/>
+        </w:rPr>
+        <w:t xml:space="preserve"> of this PIE culture </w:t>
+      </w:r>
+      <w:r>
+        <w:rPr>
+          <w:rFonts w:ascii="Times New Roman" w:hAnsi="Times New Roman" w:cs="Times New Roman"/>
+          <w:sz w:val="24"/>
+          <w:szCs w:val="24"/>
+        </w:rPr>
+        <w:t>has been</w:t>
+      </w:r>
+      <w:r>
+        <w:rPr>
+          <w:rFonts w:ascii="Times New Roman" w:hAnsi="Times New Roman" w:cs="Times New Roman"/>
+          <w:sz w:val="24"/>
+          <w:szCs w:val="24"/>
+        </w:rPr>
+        <w:t xml:space="preserve"> going on </w:t>
+      </w:r>
+      <w:r>
+        <w:rPr>
+          <w:rFonts w:ascii="Times New Roman" w:hAnsi="Times New Roman" w:cs="Times New Roman"/>
+          <w:sz w:val="24"/>
+          <w:szCs w:val="24"/>
+        </w:rPr>
+        <w:t>for</w:t>
+      </w:r>
+      <w:r>
+        <w:rPr>
+          <w:rFonts w:ascii="Times New Roman" w:hAnsi="Times New Roman" w:cs="Times New Roman"/>
+          <w:sz w:val="24"/>
+          <w:szCs w:val="24"/>
+        </w:rPr>
+        <w:t xml:space="preserve"> more than</w:t>
+      </w:r>
+      <w:r>
+        <w:rPr>
+          <w:rFonts w:ascii="Times New Roman" w:hAnsi="Times New Roman" w:cs="Times New Roman"/>
+          <w:sz w:val="24"/>
+          <w:szCs w:val="24"/>
+        </w:rPr>
+        <w:t xml:space="preserve"> </w:t>
+      </w:r>
+      <w:r>
+        <w:rPr>
+          <w:rFonts w:ascii="Times New Roman" w:hAnsi="Times New Roman" w:cs="Times New Roman"/>
+          <w:sz w:val="24"/>
+          <w:szCs w:val="24"/>
+        </w:rPr>
+        <w:t>two hundred</w:t>
+      </w:r>
+      <w:r>
+        <w:rPr>
+          <w:rFonts w:ascii="Times New Roman" w:hAnsi="Times New Roman" w:cs="Times New Roman"/>
+          <w:sz w:val="24"/>
+          <w:szCs w:val="24"/>
+        </w:rPr>
+        <w:t xml:space="preserve"> years</w:t>
+      </w:r>
+      <w:r>
+        <w:rPr>
+          <w:rFonts w:ascii="Times New Roman" w:hAnsi="Times New Roman" w:cs="Times New Roman"/>
+          <w:sz w:val="24"/>
+          <w:szCs w:val="24"/>
+        </w:rPr>
+        <w:t xml:space="preserve"> now</w:t>
+      </w:r>
+      <w:r>
+        <w:rPr>
+          <w:rFonts w:ascii="Times New Roman" w:hAnsi="Times New Roman" w:cs="Times New Roman"/>
+          <w:sz w:val="24"/>
+          <w:szCs w:val="24"/>
+        </w:rPr>
+        <w:t xml:space="preserve">. Although no older written records of the original Proto-Indo-European remain, some aspects of their culture and religion can be reconstructed from later evidence in the daughter cultures. The Indo-European family is significant to the field of historical linguistics as it possesses the second-longest recorded history of any known family. Linguists, Genetics, and Archeologists all three agree on one thing that there are definite pieces of evidence of a culture spreading gradually as time passes. But from where this expansion started is the question of </w:t>
+      </w:r>
+      <w:r>
+        <w:rPr>
+          <w:rFonts w:ascii="Times New Roman" w:hAnsi="Times New Roman" w:cs="Times New Roman"/>
+          <w:sz w:val="24"/>
+          <w:szCs w:val="24"/>
+        </w:rPr>
+        <w:t>debate</w:t>
+      </w:r>
       <w:r>
         <w:rPr>
           <w:rFonts w:ascii="Times New Roman" w:hAnsi="Times New Roman" w:cs="Times New Roman"/>
@@ -914,15 +1002,31 @@
           <w:sz w:val="24"/>
           <w:szCs w:val="24"/>
         </w:rPr>
-        <w:t>the 200 years old question</w:t>
-      </w:r>
-      <w:r>
-        <w:rPr>
-          <w:rFonts w:ascii="Times New Roman" w:hAnsi="Times New Roman" w:cs="Times New Roman"/>
-          <w:sz w:val="24"/>
-          <w:szCs w:val="24"/>
-        </w:rPr>
-        <w:t>s</w:t>
+        <w:t xml:space="preserve">the </w:t>
+      </w:r>
+      <w:r>
+        <w:rPr>
+          <w:rFonts w:ascii="Times New Roman" w:hAnsi="Times New Roman" w:cs="Times New Roman"/>
+          <w:sz w:val="24"/>
+          <w:szCs w:val="24"/>
+        </w:rPr>
+        <w:t>two-hundred-year-old</w:t>
+      </w:r>
+      <w:r>
+        <w:rPr>
+          <w:rFonts w:ascii="Times New Roman" w:hAnsi="Times New Roman" w:cs="Times New Roman"/>
+          <w:sz w:val="24"/>
+          <w:szCs w:val="24"/>
+        </w:rPr>
+        <w:t xml:space="preserve"> </w:t>
+      </w:r>
+      <w:r>
+        <w:rPr>
+          <w:rFonts w:ascii="Times New Roman" w:hAnsi="Times New Roman" w:cs="Times New Roman"/>
+          <w:sz w:val="24"/>
+          <w:szCs w:val="24"/>
+        </w:rPr>
+        <w:t>question</w:t>
       </w:r>
       <w:r>
         <w:rPr>
@@ -1006,16 +1110,14 @@
         </w:rPr>
         <w:t xml:space="preserve"> our current research focuses on applying </w:t>
       </w:r>
-      <w:proofErr w:type="gramStart"/>
-      <w:r>
-        <w:rPr>
-          <w:rFonts w:ascii="Times New Roman" w:hAnsi="Times New Roman" w:cs="Times New Roman"/>
-          <w:sz w:val="24"/>
-          <w:szCs w:val="24"/>
-        </w:rPr>
-        <w:t>latest</w:t>
-      </w:r>
-      <w:proofErr w:type="gramEnd"/>
+      <w:r>
+        <w:rPr>
+          <w:rFonts w:ascii="Times New Roman" w:hAnsi="Times New Roman" w:cs="Times New Roman"/>
+          <w:sz w:val="24"/>
+          <w:szCs w:val="24"/>
+        </w:rPr>
+        <w:t>the latest</w:t>
+      </w:r>
       <w:r>
         <w:rPr>
           <w:rFonts w:ascii="Times New Roman" w:hAnsi="Times New Roman" w:cs="Times New Roman"/>
@@ -1119,6 +1221,7 @@
           <w:sz w:val="24"/>
           <w:szCs w:val="24"/>
         </w:rPr>
+        <w:lastRenderedPageBreak/>
         <w:t xml:space="preserve"> In which chronological order did the </w:t>
       </w:r>
       <w:r>
@@ -1166,7 +1269,6 @@
           <w:sz w:val="24"/>
           <w:szCs w:val="24"/>
         </w:rPr>
-        <w:lastRenderedPageBreak/>
         <w:t xml:space="preserve"> Based upon our findings of the semantic </w:t>
       </w:r>
       <w:r>
@@ -1283,16 +1385,14 @@
         </w:rPr>
         <w:t xml:space="preserve"> require a lot of research on history, </w:t>
       </w:r>
-      <w:proofErr w:type="gramStart"/>
-      <w:r>
-        <w:rPr>
-          <w:rFonts w:ascii="Times New Roman" w:hAnsi="Times New Roman" w:cs="Times New Roman"/>
-          <w:sz w:val="24"/>
-          <w:szCs w:val="24"/>
-        </w:rPr>
-        <w:t>linguistics</w:t>
-      </w:r>
-      <w:proofErr w:type="gramEnd"/>
+      <w:r>
+        <w:rPr>
+          <w:rFonts w:ascii="Times New Roman" w:hAnsi="Times New Roman" w:cs="Times New Roman"/>
+          <w:sz w:val="24"/>
+          <w:szCs w:val="24"/>
+        </w:rPr>
+        <w:t>linguistics,</w:t>
+      </w:r>
       <w:r>
         <w:rPr>
           <w:rFonts w:ascii="Times New Roman" w:hAnsi="Times New Roman" w:cs="Times New Roman"/>
@@ -1765,26 +1865,16 @@
           <w:sz w:val="24"/>
           <w:szCs w:val="24"/>
         </w:rPr>
-        <w:t xml:space="preserve"> </w:t>
-      </w:r>
-      <w:proofErr w:type="gramStart"/>
-      <w:r>
-        <w:rPr>
-          <w:rFonts w:ascii="Times New Roman" w:hAnsi="Times New Roman" w:cs="Times New Roman"/>
-          <w:sz w:val="24"/>
-          <w:szCs w:val="24"/>
-        </w:rPr>
-        <w:t xml:space="preserve">and </w:t>
-      </w:r>
-      <w:r>
-        <w:rPr>
-          <w:rFonts w:ascii="Times New Roman" w:hAnsi="Times New Roman" w:cs="Times New Roman"/>
-          <w:sz w:val="24"/>
-          <w:szCs w:val="24"/>
-        </w:rPr>
-        <w:t>also</w:t>
-      </w:r>
-      <w:proofErr w:type="gramEnd"/>
+        <w:t xml:space="preserve"> corpus </w:t>
+      </w:r>
+      <w:r>
+        <w:rPr>
+          <w:rFonts w:ascii="Times New Roman" w:hAnsi="Times New Roman" w:cs="Times New Roman"/>
+          <w:sz w:val="24"/>
+          <w:szCs w:val="24"/>
+        </w:rPr>
+        <w:t>and</w:t>
+      </w:r>
       <w:r>
         <w:rPr>
           <w:rFonts w:ascii="Times New Roman" w:hAnsi="Times New Roman" w:cs="Times New Roman"/>
@@ -1854,95 +1944,7 @@
           <w:sz w:val="24"/>
           <w:szCs w:val="24"/>
         </w:rPr>
-        <w:t>Get original wo</w:t>
-      </w:r>
-      <w:r>
-        <w:rPr>
-          <w:rFonts w:ascii="Times New Roman" w:hAnsi="Times New Roman" w:cs="Times New Roman"/>
-          <w:sz w:val="24"/>
-          <w:szCs w:val="24"/>
-        </w:rPr>
-        <w:t>r</w:t>
-      </w:r>
-      <w:r>
-        <w:rPr>
-          <w:rFonts w:ascii="Times New Roman" w:hAnsi="Times New Roman" w:cs="Times New Roman"/>
-          <w:sz w:val="24"/>
-          <w:szCs w:val="24"/>
-        </w:rPr>
-        <w:t xml:space="preserve">ds for the common topics </w:t>
-      </w:r>
-      <w:r>
-        <w:rPr>
-          <w:rFonts w:ascii="Times New Roman" w:hAnsi="Times New Roman" w:cs="Times New Roman"/>
-          <w:sz w:val="24"/>
-          <w:szCs w:val="24"/>
-        </w:rPr>
-        <w:t>and</w:t>
-      </w:r>
-      <w:r>
-        <w:rPr>
-          <w:rFonts w:ascii="Times New Roman" w:hAnsi="Times New Roman" w:cs="Times New Roman"/>
-          <w:sz w:val="24"/>
-          <w:szCs w:val="24"/>
-        </w:rPr>
-        <w:t xml:space="preserve"> check for semantic </w:t>
-      </w:r>
-      <w:r>
-        <w:rPr>
-          <w:rFonts w:ascii="Times New Roman" w:hAnsi="Times New Roman" w:cs="Times New Roman"/>
-          <w:sz w:val="24"/>
-          <w:szCs w:val="24"/>
-        </w:rPr>
-        <w:t xml:space="preserve">and </w:t>
-      </w:r>
-      <w:r>
-        <w:rPr>
-          <w:rFonts w:ascii="Times New Roman" w:hAnsi="Times New Roman" w:cs="Times New Roman"/>
-          <w:sz w:val="24"/>
-          <w:szCs w:val="24"/>
-        </w:rPr>
-        <w:t>sy</w:t>
-      </w:r>
-      <w:r>
-        <w:rPr>
-          <w:rFonts w:ascii="Times New Roman" w:hAnsi="Times New Roman" w:cs="Times New Roman"/>
-          <w:sz w:val="24"/>
-          <w:szCs w:val="24"/>
-        </w:rPr>
-        <w:t>n</w:t>
-      </w:r>
-      <w:r>
-        <w:rPr>
-          <w:rFonts w:ascii="Times New Roman" w:hAnsi="Times New Roman" w:cs="Times New Roman"/>
-          <w:sz w:val="24"/>
-          <w:szCs w:val="24"/>
-        </w:rPr>
-        <w:t>t</w:t>
-      </w:r>
-      <w:r>
-        <w:rPr>
-          <w:rFonts w:ascii="Times New Roman" w:hAnsi="Times New Roman" w:cs="Times New Roman"/>
-          <w:sz w:val="24"/>
-          <w:szCs w:val="24"/>
-        </w:rPr>
-        <w:t>ac</w:t>
-      </w:r>
-      <w:r>
-        <w:rPr>
-          <w:rFonts w:ascii="Times New Roman" w:hAnsi="Times New Roman" w:cs="Times New Roman"/>
-          <w:sz w:val="24"/>
-          <w:szCs w:val="24"/>
-        </w:rPr>
-        <w:t>tic</w:t>
-      </w:r>
-      <w:r>
-        <w:rPr>
-          <w:rFonts w:ascii="Times New Roman" w:hAnsi="Times New Roman" w:cs="Times New Roman"/>
-          <w:sz w:val="24"/>
-          <w:szCs w:val="24"/>
-        </w:rPr>
-        <w:t xml:space="preserve"> similarities. (Maybe using word embeddings)</w:t>
+        <w:t>Get all texts in original scripts as well, as these specific datasets can be used to train language models to produce new words.</w:t>
       </w:r>
     </w:p>
     <w:p>
@@ -1965,25 +1967,95 @@
           <w:sz w:val="24"/>
           <w:szCs w:val="24"/>
         </w:rPr>
-        <w:t xml:space="preserve">Decide after </w:t>
-      </w:r>
-      <w:proofErr w:type="gramStart"/>
-      <w:r>
-        <w:rPr>
-          <w:rFonts w:ascii="Times New Roman" w:hAnsi="Times New Roman" w:cs="Times New Roman"/>
-          <w:sz w:val="24"/>
-          <w:szCs w:val="24"/>
-        </w:rPr>
-        <w:t>above</w:t>
-      </w:r>
-      <w:proofErr w:type="gramEnd"/>
-      <w:r>
-        <w:rPr>
-          <w:rFonts w:ascii="Times New Roman" w:hAnsi="Times New Roman" w:cs="Times New Roman"/>
-          <w:sz w:val="24"/>
-          <w:szCs w:val="24"/>
-        </w:rPr>
-        <w:t xml:space="preserve"> steps are done</w:t>
+        <w:t>Get original wo</w:t>
+      </w:r>
+      <w:r>
+        <w:rPr>
+          <w:rFonts w:ascii="Times New Roman" w:hAnsi="Times New Roman" w:cs="Times New Roman"/>
+          <w:sz w:val="24"/>
+          <w:szCs w:val="24"/>
+        </w:rPr>
+        <w:t>r</w:t>
+      </w:r>
+      <w:r>
+        <w:rPr>
+          <w:rFonts w:ascii="Times New Roman" w:hAnsi="Times New Roman" w:cs="Times New Roman"/>
+          <w:sz w:val="24"/>
+          <w:szCs w:val="24"/>
+        </w:rPr>
+        <w:t xml:space="preserve">ds for the common topics </w:t>
+      </w:r>
+      <w:r>
+        <w:rPr>
+          <w:rFonts w:ascii="Times New Roman" w:hAnsi="Times New Roman" w:cs="Times New Roman"/>
+          <w:sz w:val="24"/>
+          <w:szCs w:val="24"/>
+        </w:rPr>
+        <w:t>and</w:t>
+      </w:r>
+      <w:r>
+        <w:rPr>
+          <w:rFonts w:ascii="Times New Roman" w:hAnsi="Times New Roman" w:cs="Times New Roman"/>
+          <w:sz w:val="24"/>
+          <w:szCs w:val="24"/>
+        </w:rPr>
+        <w:t xml:space="preserve"> check for semantic </w:t>
+      </w:r>
+      <w:r>
+        <w:rPr>
+          <w:rFonts w:ascii="Times New Roman" w:hAnsi="Times New Roman" w:cs="Times New Roman"/>
+          <w:sz w:val="24"/>
+          <w:szCs w:val="24"/>
+        </w:rPr>
+        <w:t xml:space="preserve">and </w:t>
+      </w:r>
+      <w:r>
+        <w:rPr>
+          <w:rFonts w:ascii="Times New Roman" w:hAnsi="Times New Roman" w:cs="Times New Roman"/>
+          <w:sz w:val="24"/>
+          <w:szCs w:val="24"/>
+        </w:rPr>
+        <w:t>sy</w:t>
+      </w:r>
+      <w:r>
+        <w:rPr>
+          <w:rFonts w:ascii="Times New Roman" w:hAnsi="Times New Roman" w:cs="Times New Roman"/>
+          <w:sz w:val="24"/>
+          <w:szCs w:val="24"/>
+        </w:rPr>
+        <w:t>n</w:t>
+      </w:r>
+      <w:r>
+        <w:rPr>
+          <w:rFonts w:ascii="Times New Roman" w:hAnsi="Times New Roman" w:cs="Times New Roman"/>
+          <w:sz w:val="24"/>
+          <w:szCs w:val="24"/>
+        </w:rPr>
+        <w:t>t</w:t>
+      </w:r>
+      <w:r>
+        <w:rPr>
+          <w:rFonts w:ascii="Times New Roman" w:hAnsi="Times New Roman" w:cs="Times New Roman"/>
+          <w:sz w:val="24"/>
+          <w:szCs w:val="24"/>
+        </w:rPr>
+        <w:t>ac</w:t>
+      </w:r>
+      <w:r>
+        <w:rPr>
+          <w:rFonts w:ascii="Times New Roman" w:hAnsi="Times New Roman" w:cs="Times New Roman"/>
+          <w:sz w:val="24"/>
+          <w:szCs w:val="24"/>
+        </w:rPr>
+        <w:t>tic</w:t>
+      </w:r>
+      <w:r>
+        <w:rPr>
+          <w:rFonts w:ascii="Times New Roman" w:hAnsi="Times New Roman" w:cs="Times New Roman"/>
+          <w:sz w:val="24"/>
+          <w:szCs w:val="24"/>
+        </w:rPr>
+        <w:t xml:space="preserve"> similarities. (Maybe using word embeddings)</w:t>
       </w:r>
       <w:r>
         <w:rPr>
@@ -1996,6 +2068,11 @@
     </w:p>
     <w:p>
       <w:pPr>
+        <w:pStyle w:val="ListParagraph"/>
+        <w:numPr>
+          <w:ilvl w:val="0"/>
+          <w:numId w:val="2"/>
+        </w:numPr>
         <w:jc w:val="both"/>
         <w:rPr>
           <w:rFonts w:ascii="Times New Roman" w:hAnsi="Times New Roman" w:cs="Times New Roman"/>
@@ -2003,6 +2080,62 @@
           <w:szCs w:val="24"/>
         </w:rPr>
       </w:pPr>
+      <w:r>
+        <w:rPr>
+          <w:rFonts w:ascii="Times New Roman" w:hAnsi="Times New Roman" w:cs="Times New Roman"/>
+          <w:sz w:val="24"/>
+          <w:szCs w:val="24"/>
+        </w:rPr>
+        <w:t xml:space="preserve">Use these similarities </w:t>
+      </w:r>
+      <w:r>
+        <w:rPr>
+          <w:rFonts w:ascii="Times New Roman" w:hAnsi="Times New Roman" w:cs="Times New Roman"/>
+          <w:sz w:val="24"/>
+          <w:szCs w:val="24"/>
+        </w:rPr>
+        <w:t xml:space="preserve">towards </w:t>
+      </w:r>
+      <w:r>
+        <w:rPr>
+          <w:rFonts w:ascii="Times New Roman" w:hAnsi="Times New Roman" w:cs="Times New Roman"/>
+          <w:sz w:val="24"/>
+          <w:szCs w:val="24"/>
+        </w:rPr>
+        <w:t>an attempt to reconstruct the PIE language</w:t>
+      </w:r>
+      <w:r>
+        <w:rPr>
+          <w:rFonts w:ascii="Times New Roman" w:hAnsi="Times New Roman" w:cs="Times New Roman"/>
+          <w:sz w:val="24"/>
+          <w:szCs w:val="24"/>
+        </w:rPr>
+        <w:t xml:space="preserve"> with the power of</w:t>
+      </w:r>
+      <w:r>
+        <w:rPr>
+          <w:rFonts w:ascii="Times New Roman" w:hAnsi="Times New Roman" w:cs="Times New Roman"/>
+          <w:sz w:val="24"/>
+          <w:szCs w:val="24"/>
+        </w:rPr>
+        <w:t xml:space="preserve"> state-of-the-art</w:t>
+      </w:r>
+      <w:r>
+        <w:rPr>
+          <w:rFonts w:ascii="Times New Roman" w:hAnsi="Times New Roman" w:cs="Times New Roman"/>
+          <w:sz w:val="24"/>
+          <w:szCs w:val="24"/>
+        </w:rPr>
+        <w:t xml:space="preserve"> generative AI</w:t>
+      </w:r>
+      <w:r>
+        <w:rPr>
+          <w:rFonts w:ascii="Times New Roman" w:hAnsi="Times New Roman" w:cs="Times New Roman"/>
+          <w:sz w:val="24"/>
+          <w:szCs w:val="24"/>
+        </w:rPr>
+        <w:t>.</w:t>
+      </w:r>
     </w:p>
     <w:sectPr>
       <w:pgSz w:w="11906" w:h="16838"/>
@@ -2015,7 +2148,7 @@
 </file>
 
 <file path=word/numbering.xml><?xml version="1.0" encoding="utf-8"?>
-<w:numbering xmlns:wpc="http://schemas.microsoft.com/office/word/2010/wordprocessingCanvas" xmlns:cx="http://schemas.microsoft.com/office/drawing/2014/chartex" xmlns:cx1="http://schemas.microsoft.com/office/drawing/2015/9/8/chartex" xmlns:cx2="http://schemas.microsoft.com/office/drawing/2015/10/21/chartex" xmlns:cx3="http://schemas.microsoft.com/office/drawing/2016/5/9/chartex" xmlns:cx4="http://schemas.microsoft.com/office/drawing/2016/5/10/chartex" xmlns:cx5="http://schemas.microsoft.com/office/drawing/2016/5/11/chartex" xmlns:cx6="http://schemas.microsoft.com/office/drawing/2016/5/12/chartex" xmlns:cx7="http://schemas.microsoft.com/office/drawing/2016/5/13/chartex" xmlns:cx8="http://schemas.microsoft.com/office/drawing/2016/5/14/chartex" xmlns:mc="http://schemas.openxmlformats.org/markup-compatibility/2006" xmlns:aink="http://schemas.microsoft.com/office/drawing/2016/ink" xmlns:am3d="http://schemas.microsoft.com/office/drawing/2017/model3d" xmlns:o="urn:schemas-microsoft-com:office:office" xmlns:oel="http://schemas.microsoft.com/office/2019/extlst" xmlns:r="http://schemas.openxmlformats.org/officeDocument/2006/relationships" xmlns:m="http://schemas.openxmlformats.org/officeDocument/2006/math" xmlns:v="urn:schemas-microsoft-com:vml" xmlns:wp14="http://schemas.microsoft.com/office/word/2010/wordprocessingDrawing" xmlns:wp="http://schemas.openxmlformats.org/drawingml/2006/wordprocessingDrawing" xmlns:w10="urn:schemas-microsoft-com:office:word" xmlns:w="http://schemas.openxmlformats.org/wordprocessingml/2006/main" xmlns:w14="http://schemas.microsoft.com/office/word/2010/wordml" xmlns:w15="http://schemas.microsoft.com/office/word/2012/wordml" xmlns:w16cex="http://schemas.microsoft.com/office/word/2018/wordml/cex" xmlns:w16cid="http://schemas.microsoft.com/office/word/2016/wordml/cid" xmlns:w16="http://schemas.microsoft.com/office/word/2018/wordml" xmlns:w16du="http://schemas.microsoft.com/office/word/2023/wordml/word16du" xmlns:w16sdtdh="http://schemas.microsoft.com/office/word/2020/wordml/sdtdatahash" xmlns:w16se="http://schemas.microsoft.com/office/word/2015/wordml/symex" xmlns:wpg="http://schemas.microsoft.com/office/word/2010/wordprocessingGroup" xmlns:wpi="http://schemas.microsoft.com/office/word/2010/wordprocessingInk" xmlns:wne="http://schemas.microsoft.com/office/word/2006/wordml" xmlns:wps="http://schemas.microsoft.com/office/word/2010/wordprocessingShape" mc:Ignorable="w14 w15 w16se w16cid w16 w16cex w16sdtdh wp14">
+<w:numbering xmlns:wpc="http://schemas.microsoft.com/office/word/2010/wordprocessingCanvas" xmlns:cx="http://schemas.microsoft.com/office/drawing/2014/chartex" xmlns:cx1="http://schemas.microsoft.com/office/drawing/2015/9/8/chartex" xmlns:cx2="http://schemas.microsoft.com/office/drawing/2015/10/21/chartex" xmlns:cx3="http://schemas.microsoft.com/office/drawing/2016/5/9/chartex" xmlns:cx4="http://schemas.microsoft.com/office/drawing/2016/5/10/chartex" xmlns:cx5="http://schemas.microsoft.com/office/drawing/2016/5/11/chartex" xmlns:cx6="http://schemas.microsoft.com/office/drawing/2016/5/12/chartex" xmlns:cx7="http://schemas.microsoft.com/office/drawing/2016/5/13/chartex" xmlns:cx8="http://schemas.microsoft.com/office/drawing/2016/5/14/chartex" xmlns:mc="http://schemas.openxmlformats.org/markup-compatibility/2006" xmlns:aink="http://schemas.microsoft.com/office/drawing/2016/ink" xmlns:am3d="http://schemas.microsoft.com/office/drawing/2017/model3d" xmlns:o="urn:schemas-microsoft-com:office:office" xmlns:oel="http://schemas.microsoft.com/office/2019/extlst" xmlns:r="http://schemas.openxmlformats.org/officeDocument/2006/relationships" xmlns:m="http://schemas.openxmlformats.org/officeDocument/2006/math" xmlns:v="urn:schemas-microsoft-com:vml" xmlns:wp14="http://schemas.microsoft.com/office/word/2010/wordprocessingDrawing" xmlns:wp="http://schemas.openxmlformats.org/drawingml/2006/wordprocessingDrawing" xmlns:w10="urn:schemas-microsoft-com:office:word" xmlns:w="http://schemas.openxmlformats.org/wordprocessingml/2006/main" xmlns:w14="http://schemas.microsoft.com/office/word/2010/wordml" xmlns:w15="http://schemas.microsoft.com/office/word/2012/wordml" xmlns:w16cex="http://schemas.microsoft.com/office/word/2018/wordml/cex" xmlns:w16cid="http://schemas.microsoft.com/office/word/2016/wordml/cid" xmlns:w16="http://schemas.microsoft.com/office/word/2018/wordml" xmlns:w16sdtdh="http://schemas.microsoft.com/office/word/2020/wordml/sdtdatahash" xmlns:w16se="http://schemas.microsoft.com/office/word/2015/wordml/symex" xmlns:wpg="http://schemas.microsoft.com/office/word/2010/wordprocessingGroup" xmlns:wpi="http://schemas.microsoft.com/office/word/2010/wordprocessingInk" xmlns:wne="http://schemas.microsoft.com/office/word/2006/wordml" xmlns:wps="http://schemas.microsoft.com/office/word/2010/wordprocessingShape" mc:Ignorable="w14 w15 w16se w16cid w16 w16cex w16sdtdh wp14">
   <w:abstractNum w:abstractNumId="0" w15:restartNumberingAfterBreak="0">
     <w:nsid w:val="36551E7F"/>
     <w:multiLevelType w:val="hybridMultilevel"/>

</xml_diff>